<commit_message>
added github repo and github repo qr to docu
</commit_message>
<xml_diff>
--- a/doku/documentation.docx
+++ b/doku/documentation.docx
@@ -178,6 +178,13 @@
     </w:p>
     <w:sdt>
       <w:sdtPr>
+        <w:rPr>
+          <w:rFonts w:asciiTheme="minorHAnsi" w:eastAsiaTheme="minorHAnsi" w:hAnsiTheme="minorHAnsi" w:cstheme="minorBidi"/>
+          <w:color w:val="auto"/>
+          <w:sz w:val="22"/>
+          <w:szCs w:val="22"/>
+          <w:lang w:eastAsia="en-US"/>
+        </w:rPr>
         <w:id w:val="1099766438"/>
         <w:docPartObj>
           <w:docPartGallery w:val="Table of Contents"/>
@@ -186,13 +193,8 @@
       </w:sdtPr>
       <w:sdtEndPr>
         <w:rPr>
-          <w:rFonts w:asciiTheme="minorHAnsi" w:eastAsiaTheme="minorHAnsi" w:hAnsiTheme="minorHAnsi" w:cstheme="minorBidi"/>
           <w:b/>
           <w:bCs/>
-          <w:color w:val="auto"/>
-          <w:sz w:val="22"/>
-          <w:szCs w:val="22"/>
-          <w:lang w:eastAsia="en-US"/>
         </w:rPr>
       </w:sdtEndPr>
       <w:sdtContent>
@@ -1156,8 +1158,13 @@
       <w:r>
         <w:t>-</w:t>
       </w:r>
-      <w:r>
-        <w:t>themigen Forum</w:t>
+      <w:proofErr w:type="spellStart"/>
+      <w:r>
+        <w:t>themigen</w:t>
+      </w:r>
+      <w:proofErr w:type="spellEnd"/>
+      <w:r>
+        <w:t xml:space="preserve"> Forum</w:t>
       </w:r>
       <w:r>
         <w:t xml:space="preserve">, ähnlich wie man es von Reddit kennt. Unsere Idee war </w:t>
@@ -1555,7 +1562,15 @@
     </w:p>
     <w:p>
       <w:r>
-        <w:t>Wir hatten natürlich auch Schwierigkeiten. Vor allem gegen Ende hatten wir sehr viel Stress und mussten teilweise bis in die Nacht daran arbeiten, um ein zufriedenstellendes Produkt liefern zu können. Dies liegt an unserer überambitionierten Planung. In der Theorie schien das Projekt nicht sehr schwer, weshalb wir bereits in der ersten Planung Quality-of-Life Features geplant haben. Erst als es bereits zu spät war um das Thema zu ändern oder zu minimieren</w:t>
+        <w:t>Wir hatten natürlich auch Schwierigkeiten. Vor allem gegen Ende hatten wir sehr viel Stress und mussten teilweise bis in die Nacht daran arbeiten, um ein zufriedenstellendes Produkt liefern zu können. Dies liegt an unserer überambitionierten Planung. In der Theorie schien das Projekt nicht sehr schwer, weshalb wir bereits in der ersten Planung Quality-</w:t>
+      </w:r>
+      <w:proofErr w:type="spellStart"/>
+      <w:r>
+        <w:t>of</w:t>
+      </w:r>
+      <w:proofErr w:type="spellEnd"/>
+      <w:r>
+        <w:t>-Life Features geplant haben. Erst als es bereits zu spät war um das Thema zu ändern oder zu minimieren</w:t>
       </w:r>
       <w:r>
         <w:t xml:space="preserve"> bemerkten wir das Problem. Darunter litt auch unsere Handhabung des GitHub-Boards und somit die SCRUM-Protokollierung, was wiederum sich auf die Effizienz unserer Coding-Sessions negativ auswirkte.</w:t>
@@ -1575,6 +1590,97 @@
       <w:r>
         <w:t>Trotz allen Problemen und dem ausgearteten Umfang unserer Arbeit sind wir sehr zufrieden mit unserem Projekt und haben die meisten geplanten Features umsetzen können. Wir hoffen mit dem fertigen Projekt sie von unserer Zufriedenstellung überzeugen zu können.</w:t>
       </w:r>
+    </w:p>
+    <w:p>
+      <w:pPr>
+        <w:pStyle w:val="berschrift2"/>
+      </w:pPr>
+      <w:r>
+        <w:t>GitHub-Repository</w:t>
+      </w:r>
+    </w:p>
+    <w:p>
+      <w:r>
+        <w:t>Anbei noch das GitHub Repository des Projekts:</w:t>
+      </w:r>
+    </w:p>
+    <w:p/>
+    <w:p>
+      <w:pPr>
+        <w:jc w:val="center"/>
+      </w:pPr>
+      <w:r>
+        <w:rPr>
+          <w:noProof/>
+        </w:rPr>
+        <w:drawing>
+          <wp:inline distT="0" distB="0" distL="0" distR="0" wp14:anchorId="5CAC38EB" wp14:editId="561073B3">
+            <wp:extent cx="2048081" cy="2545080"/>
+            <wp:effectExtent l="0" t="0" r="9525" b="7620"/>
+            <wp:docPr id="5" name="Grafik 5"/>
+            <wp:cNvGraphicFramePr>
+              <a:graphicFrameLocks xmlns:a="http://schemas.openxmlformats.org/drawingml/2006/main" noChangeAspect="1"/>
+            </wp:cNvGraphicFramePr>
+            <a:graphic xmlns:a="http://schemas.openxmlformats.org/drawingml/2006/main">
+              <a:graphicData uri="http://schemas.openxmlformats.org/drawingml/2006/picture">
+                <pic:pic xmlns:pic="http://schemas.openxmlformats.org/drawingml/2006/picture">
+                  <pic:nvPicPr>
+                    <pic:cNvPr id="0" name="Picture 1"/>
+                    <pic:cNvPicPr>
+                      <a:picLocks noChangeAspect="1" noChangeArrowheads="1"/>
+                    </pic:cNvPicPr>
+                  </pic:nvPicPr>
+                  <pic:blipFill>
+                    <a:blip r:embed="rId11">
+                      <a:extLst>
+                        <a:ext uri="{28A0092B-C50C-407E-A947-70E740481C1C}">
+                          <a14:useLocalDpi xmlns:a14="http://schemas.microsoft.com/office/drawing/2010/main" val="0"/>
+                        </a:ext>
+                      </a:extLst>
+                    </a:blip>
+                    <a:srcRect/>
+                    <a:stretch>
+                      <a:fillRect/>
+                    </a:stretch>
+                  </pic:blipFill>
+                  <pic:spPr bwMode="auto">
+                    <a:xfrm>
+                      <a:off x="0" y="0"/>
+                      <a:ext cx="2048081" cy="2545080"/>
+                    </a:xfrm>
+                    <a:prstGeom prst="rect">
+                      <a:avLst/>
+                    </a:prstGeom>
+                    <a:noFill/>
+                    <a:ln>
+                      <a:noFill/>
+                    </a:ln>
+                  </pic:spPr>
+                </pic:pic>
+              </a:graphicData>
+            </a:graphic>
+          </wp:inline>
+        </w:drawing>
+      </w:r>
+    </w:p>
+    <w:p>
+      <w:pPr>
+        <w:jc w:val="center"/>
+        <w:rPr>
+          <w:sz w:val="28"/>
+          <w:szCs w:val="28"/>
+        </w:rPr>
+      </w:pPr>
+      <w:hyperlink r:id="rId12" w:history="1">
+        <w:r>
+          <w:rPr>
+            <w:rStyle w:val="Hyperlink"/>
+            <w:sz w:val="28"/>
+            <w:szCs w:val="28"/>
+          </w:rPr>
+          <w:t>https://github.com/Probastian/berufsschule_projekt</w:t>
+        </w:r>
+      </w:hyperlink>
     </w:p>
     <w:sectPr>
       <w:pgSz w:w="11906" w:h="16838" w:code="9"/>
@@ -1675,6 +1781,9 @@
       <w:pStyle w:val="Kopfzeile"/>
     </w:pPr>
     <w:r>
+      <w:rPr>
+        <w:noProof/>
+      </w:rPr>
       <w:drawing>
         <wp:anchor distT="0" distB="0" distL="114300" distR="114300" simplePos="0" relativeHeight="251659264" behindDoc="0" locked="0" layoutInCell="1" allowOverlap="1" wp14:anchorId="64C3A434" wp14:editId="55DBE6A2">
           <wp:simplePos x="0" y="0"/>
@@ -2384,6 +2493,18 @@
       <w:szCs w:val="26"/>
     </w:rPr>
   </w:style>
+  <w:style w:type="character" w:styleId="NichtaufgelsteErwhnung">
+    <w:name w:val="Unresolved Mention"/>
+    <w:basedOn w:val="Absatz-Standardschriftart"/>
+    <w:uiPriority w:val="99"/>
+    <w:semiHidden/>
+    <w:unhideWhenUsed/>
+    <w:rsid w:val="00401274"/>
+    <w:rPr>
+      <w:color w:val="605E5C"/>
+      <w:shd w:val="clear" w:color="auto" w:fill="E1DFDD"/>
+    </w:rPr>
+  </w:style>
 </w:styles>
 </file>
 

</xml_diff>

<commit_message>
doc update (i didnt save word, maybe word is old)
</commit_message>
<xml_diff>
--- a/doku/documentation.docx
+++ b/doku/documentation.docx
@@ -10,6 +10,7 @@
           <w:rFonts w:asciiTheme="majorHAnsi" w:hAnsiTheme="majorHAnsi" w:cstheme="majorHAnsi"/>
           <w:b/>
           <w:bCs/>
+          <w:color w:val="404040" w:themeColor="text1" w:themeTint="BF"/>
           <w:sz w:val="32"/>
           <w:szCs w:val="32"/>
         </w:rPr>
@@ -19,10 +20,59 @@
           <w:rFonts w:asciiTheme="majorHAnsi" w:hAnsiTheme="majorHAnsi" w:cstheme="majorHAnsi"/>
           <w:b/>
           <w:bCs/>
+          <w:color w:val="404040" w:themeColor="text1" w:themeTint="BF"/>
           <w:sz w:val="32"/>
           <w:szCs w:val="32"/>
         </w:rPr>
         <w:t>Fach AP</w:t>
+      </w:r>
+    </w:p>
+    <w:p>
+      <w:pPr>
+        <w:spacing w:after="60"/>
+        <w:jc w:val="center"/>
+        <w:rPr>
+          <w:rFonts w:asciiTheme="majorHAnsi" w:hAnsiTheme="majorHAnsi" w:cstheme="majorHAnsi"/>
+          <w:b/>
+          <w:bCs/>
+          <w:color w:val="404040" w:themeColor="text1" w:themeTint="BF"/>
+          <w:sz w:val="32"/>
+          <w:szCs w:val="32"/>
+        </w:rPr>
+      </w:pPr>
+      <w:r>
+        <w:rPr>
+          <w:rFonts w:asciiTheme="majorHAnsi" w:hAnsiTheme="majorHAnsi" w:cstheme="majorHAnsi"/>
+          <w:b/>
+          <w:bCs/>
+          <w:color w:val="404040" w:themeColor="text1" w:themeTint="BF"/>
+          <w:sz w:val="32"/>
+          <w:szCs w:val="32"/>
+        </w:rPr>
+        <w:t>Berufsschule für Fachinformatik München</w:t>
+      </w:r>
+    </w:p>
+    <w:p>
+      <w:pPr>
+        <w:spacing w:after="60"/>
+        <w:jc w:val="center"/>
+        <w:rPr>
+          <w:rFonts w:asciiTheme="majorHAnsi" w:hAnsiTheme="majorHAnsi" w:cstheme="majorHAnsi"/>
+          <w:b/>
+          <w:bCs/>
+          <w:sz w:val="72"/>
+          <w:szCs w:val="72"/>
+        </w:rPr>
+      </w:pPr>
+      <w:r>
+        <w:rPr>
+          <w:rFonts w:asciiTheme="majorHAnsi" w:hAnsiTheme="majorHAnsi" w:cstheme="majorHAnsi"/>
+          <w:b/>
+          <w:bCs/>
+          <w:sz w:val="72"/>
+          <w:szCs w:val="72"/>
+        </w:rPr>
+        <w:t>Projektdokumentation</w:t>
       </w:r>
     </w:p>
     <w:p>
@@ -45,7 +95,7 @@
           <w:sz w:val="32"/>
           <w:szCs w:val="32"/>
         </w:rPr>
-        <w:t>Berufsschule für Fachinformatik München</w:t>
+        <w:t>Gruppe H: Sebastian Roßberger, Maximilian Beutner</w:t>
       </w:r>
     </w:p>
     <w:p>
@@ -56,8 +106,9 @@
           <w:rFonts w:asciiTheme="majorHAnsi" w:hAnsiTheme="majorHAnsi" w:cstheme="majorHAnsi"/>
           <w:b/>
           <w:bCs/>
-          <w:sz w:val="72"/>
-          <w:szCs w:val="72"/>
+          <w:color w:val="404040" w:themeColor="text1" w:themeTint="BF"/>
+          <w:sz w:val="32"/>
+          <w:szCs w:val="32"/>
         </w:rPr>
       </w:pPr>
       <w:r>
@@ -65,92 +116,51 @@
           <w:rFonts w:asciiTheme="majorHAnsi" w:hAnsiTheme="majorHAnsi" w:cstheme="majorHAnsi"/>
           <w:b/>
           <w:bCs/>
-          <w:sz w:val="72"/>
-          <w:szCs w:val="72"/>
+          <w:color w:val="404040" w:themeColor="text1" w:themeTint="BF"/>
+          <w:sz w:val="32"/>
+          <w:szCs w:val="32"/>
         </w:rPr>
-        <w:t>Projektdokumentation</w:t>
-      </w:r>
-    </w:p>
-    <w:p>
-      <w:pPr>
-        <w:spacing w:after="60"/>
-        <w:jc w:val="center"/>
+        <w:t>Nod</w:t>
+      </w:r>
+      <w:r>
         <w:rPr>
           <w:rFonts w:asciiTheme="majorHAnsi" w:hAnsiTheme="majorHAnsi" w:cstheme="majorHAnsi"/>
           <w:b/>
           <w:bCs/>
+          <w:color w:val="404040" w:themeColor="text1" w:themeTint="BF"/>
           <w:sz w:val="32"/>
           <w:szCs w:val="32"/>
         </w:rPr>
-      </w:pPr>
+        <w:t>e</w:t>
+      </w:r>
       <w:r>
         <w:rPr>
           <w:rFonts w:asciiTheme="majorHAnsi" w:hAnsiTheme="majorHAnsi" w:cstheme="majorHAnsi"/>
           <w:b/>
           <w:bCs/>
+          <w:color w:val="404040" w:themeColor="text1" w:themeTint="BF"/>
           <w:sz w:val="32"/>
           <w:szCs w:val="32"/>
         </w:rPr>
-        <w:t>Gruppe H: Sebastian Roßberger, Maximilian Beutner</w:t>
-      </w:r>
-    </w:p>
-    <w:p>
-      <w:pPr>
-        <w:spacing w:after="60"/>
-        <w:jc w:val="center"/>
+        <w:t>.js (Backend), Angular</w:t>
+      </w:r>
+      <w:r>
         <w:rPr>
           <w:rFonts w:asciiTheme="majorHAnsi" w:hAnsiTheme="majorHAnsi" w:cstheme="majorHAnsi"/>
           <w:b/>
           <w:bCs/>
+          <w:color w:val="404040" w:themeColor="text1" w:themeTint="BF"/>
           <w:sz w:val="32"/>
           <w:szCs w:val="32"/>
         </w:rPr>
-      </w:pPr>
+        <w:t xml:space="preserve"> </w:t>
+      </w:r>
       <w:r>
         <w:rPr>
           <w:rFonts w:asciiTheme="majorHAnsi" w:hAnsiTheme="majorHAnsi" w:cstheme="majorHAnsi"/>
           <w:b/>
           <w:bCs/>
-          <w:sz w:val="32"/>
-          <w:szCs w:val="32"/>
-        </w:rPr>
-        <w:t>Nod</w:t>
-      </w:r>
-      <w:r>
-        <w:rPr>
-          <w:rFonts w:asciiTheme="majorHAnsi" w:hAnsiTheme="majorHAnsi" w:cstheme="majorHAnsi"/>
-          <w:b/>
-          <w:bCs/>
-          <w:sz w:val="32"/>
-          <w:szCs w:val="32"/>
-        </w:rPr>
-        <w:t>e</w:t>
-      </w:r>
-      <w:r>
-        <w:rPr>
-          <w:rFonts w:asciiTheme="majorHAnsi" w:hAnsiTheme="majorHAnsi" w:cstheme="majorHAnsi"/>
-          <w:b/>
-          <w:bCs/>
-          <w:sz w:val="32"/>
-          <w:szCs w:val="32"/>
-        </w:rPr>
-        <w:t>.js (Backend), Angular</w:t>
-      </w:r>
-      <w:r>
-        <w:rPr>
-          <w:rFonts w:asciiTheme="majorHAnsi" w:hAnsiTheme="majorHAnsi" w:cstheme="majorHAnsi"/>
-          <w:b/>
-          <w:bCs/>
-          <w:sz w:val="32"/>
-          <w:szCs w:val="32"/>
-        </w:rPr>
-        <w:t xml:space="preserve"> </w:t>
-      </w:r>
-      <w:r>
-        <w:rPr>
-          <w:rFonts w:asciiTheme="majorHAnsi" w:hAnsiTheme="majorHAnsi" w:cstheme="majorHAnsi"/>
-          <w:b/>
-          <w:bCs/>
+          <w:color w:val="404040" w:themeColor="text1" w:themeTint="BF"/>
           <w:sz w:val="32"/>
           <w:szCs w:val="32"/>
         </w:rPr>
@@ -227,7 +237,7 @@
           <w:r>
             <w:fldChar w:fldCharType="separate"/>
           </w:r>
-          <w:hyperlink w:anchor="_Toc99704076" w:history="1">
+          <w:hyperlink w:anchor="_Toc99710483" w:history="1">
             <w:r>
               <w:rPr>
                 <w:rStyle w:val="Hyperlink"/>
@@ -254,7 +264,7 @@
                 <w:noProof/>
                 <w:webHidden/>
               </w:rPr>
-              <w:instrText xml:space="preserve"> PAGEREF _Toc99704076 \h </w:instrText>
+              <w:instrText xml:space="preserve"> PAGEREF _Toc99710483 \h </w:instrText>
             </w:r>
             <w:r>
               <w:rPr>
@@ -296,7 +306,7 @@
               <w:noProof/>
             </w:rPr>
           </w:pPr>
-          <w:hyperlink w:anchor="_Toc99704077" w:history="1">
+          <w:hyperlink w:anchor="_Toc99710484" w:history="1">
             <w:r>
               <w:rPr>
                 <w:rStyle w:val="Hyperlink"/>
@@ -323,7 +333,7 @@
                 <w:noProof/>
                 <w:webHidden/>
               </w:rPr>
-              <w:instrText xml:space="preserve"> PAGEREF _Toc99704077 \h </w:instrText>
+              <w:instrText xml:space="preserve"> PAGEREF _Toc99710484 \h </w:instrText>
             </w:r>
             <w:r>
               <w:rPr>
@@ -365,7 +375,7 @@
               <w:noProof/>
             </w:rPr>
           </w:pPr>
-          <w:hyperlink w:anchor="_Toc99704078" w:history="1">
+          <w:hyperlink w:anchor="_Toc99710485" w:history="1">
             <w:r>
               <w:rPr>
                 <w:rStyle w:val="Hyperlink"/>
@@ -392,7 +402,7 @@
                 <w:noProof/>
                 <w:webHidden/>
               </w:rPr>
-              <w:instrText xml:space="preserve"> PAGEREF _Toc99704078 \h </w:instrText>
+              <w:instrText xml:space="preserve"> PAGEREF _Toc99710485 \h </w:instrText>
             </w:r>
             <w:r>
               <w:rPr>
@@ -434,7 +444,7 @@
               <w:noProof/>
             </w:rPr>
           </w:pPr>
-          <w:hyperlink w:anchor="_Toc99704079" w:history="1">
+          <w:hyperlink w:anchor="_Toc99710486" w:history="1">
             <w:r>
               <w:rPr>
                 <w:rStyle w:val="Hyperlink"/>
@@ -461,7 +471,7 @@
                 <w:noProof/>
                 <w:webHidden/>
               </w:rPr>
-              <w:instrText xml:space="preserve"> PAGEREF _Toc99704079 \h </w:instrText>
+              <w:instrText xml:space="preserve"> PAGEREF _Toc99710486 \h </w:instrText>
             </w:r>
             <w:r>
               <w:rPr>
@@ -503,7 +513,7 @@
               <w:noProof/>
             </w:rPr>
           </w:pPr>
-          <w:hyperlink w:anchor="_Toc99704080" w:history="1">
+          <w:hyperlink w:anchor="_Toc99710487" w:history="1">
             <w:r>
               <w:rPr>
                 <w:rStyle w:val="Hyperlink"/>
@@ -530,7 +540,7 @@
                 <w:noProof/>
                 <w:webHidden/>
               </w:rPr>
-              <w:instrText xml:space="preserve"> PAGEREF _Toc99704080 \h </w:instrText>
+              <w:instrText xml:space="preserve"> PAGEREF _Toc99710487 \h </w:instrText>
             </w:r>
             <w:r>
               <w:rPr>
@@ -572,7 +582,7 @@
               <w:noProof/>
             </w:rPr>
           </w:pPr>
-          <w:hyperlink w:anchor="_Toc99704081" w:history="1">
+          <w:hyperlink w:anchor="_Toc99710488" w:history="1">
             <w:r>
               <w:rPr>
                 <w:rStyle w:val="Hyperlink"/>
@@ -599,7 +609,7 @@
                 <w:noProof/>
                 <w:webHidden/>
               </w:rPr>
-              <w:instrText xml:space="preserve"> PAGEREF _Toc99704081 \h </w:instrText>
+              <w:instrText xml:space="preserve"> PAGEREF _Toc99710488 \h </w:instrText>
             </w:r>
             <w:r>
               <w:rPr>
@@ -641,13 +651,13 @@
               <w:noProof/>
             </w:rPr>
           </w:pPr>
-          <w:hyperlink w:anchor="_Toc99704082" w:history="1">
+          <w:hyperlink w:anchor="_Toc99710489" w:history="1">
             <w:r>
               <w:rPr>
                 <w:rStyle w:val="Hyperlink"/>
                 <w:noProof/>
               </w:rPr>
-              <w:t>Auszug des Boards</w:t>
+              <w:t>SCRUM-Board</w:t>
             </w:r>
             <w:r>
               <w:rPr>
@@ -668,7 +678,7 @@
                 <w:noProof/>
                 <w:webHidden/>
               </w:rPr>
-              <w:instrText xml:space="preserve"> PAGEREF _Toc99704082 \h </w:instrText>
+              <w:instrText xml:space="preserve"> PAGEREF _Toc99710489 \h </w:instrText>
             </w:r>
             <w:r>
               <w:rPr>
@@ -710,7 +720,7 @@
               <w:noProof/>
             </w:rPr>
           </w:pPr>
-          <w:hyperlink w:anchor="_Toc99704083" w:history="1">
+          <w:hyperlink w:anchor="_Toc99710490" w:history="1">
             <w:r>
               <w:rPr>
                 <w:rStyle w:val="Hyperlink"/>
@@ -737,7 +747,7 @@
                 <w:noProof/>
                 <w:webHidden/>
               </w:rPr>
-              <w:instrText xml:space="preserve"> PAGEREF _Toc99704083 \h </w:instrText>
+              <w:instrText xml:space="preserve"> PAGEREF _Toc99710490 \h </w:instrText>
             </w:r>
             <w:r>
               <w:rPr>
@@ -757,7 +767,7 @@
                 <w:noProof/>
                 <w:webHidden/>
               </w:rPr>
-              <w:t>6</w:t>
+              <w:t>5</w:t>
             </w:r>
             <w:r>
               <w:rPr>
@@ -779,7 +789,7 @@
               <w:noProof/>
             </w:rPr>
           </w:pPr>
-          <w:hyperlink w:anchor="_Toc99704084" w:history="1">
+          <w:hyperlink w:anchor="_Toc99710491" w:history="1">
             <w:r>
               <w:rPr>
                 <w:rStyle w:val="Hyperlink"/>
@@ -806,7 +816,7 @@
                 <w:noProof/>
                 <w:webHidden/>
               </w:rPr>
-              <w:instrText xml:space="preserve"> PAGEREF _Toc99704084 \h </w:instrText>
+              <w:instrText xml:space="preserve"> PAGEREF _Toc99710491 \h </w:instrText>
             </w:r>
             <w:r>
               <w:rPr>
@@ -826,7 +836,7 @@
                 <w:noProof/>
                 <w:webHidden/>
               </w:rPr>
-              <w:t>6</w:t>
+              <w:t>5</w:t>
             </w:r>
             <w:r>
               <w:rPr>
@@ -848,7 +858,7 @@
               <w:noProof/>
             </w:rPr>
           </w:pPr>
-          <w:hyperlink w:anchor="_Toc99704085" w:history="1">
+          <w:hyperlink w:anchor="_Toc99710492" w:history="1">
             <w:r>
               <w:rPr>
                 <w:rStyle w:val="Hyperlink"/>
@@ -875,7 +885,7 @@
                 <w:noProof/>
                 <w:webHidden/>
               </w:rPr>
-              <w:instrText xml:space="preserve"> PAGEREF _Toc99704085 \h </w:instrText>
+              <w:instrText xml:space="preserve"> PAGEREF _Toc99710492 \h </w:instrText>
             </w:r>
             <w:r>
               <w:rPr>
@@ -895,7 +905,7 @@
                 <w:noProof/>
                 <w:webHidden/>
               </w:rPr>
-              <w:t>6</w:t>
+              <w:t>5</w:t>
             </w:r>
             <w:r>
               <w:rPr>
@@ -917,7 +927,7 @@
               <w:noProof/>
             </w:rPr>
           </w:pPr>
-          <w:hyperlink w:anchor="_Toc99704086" w:history="1">
+          <w:hyperlink w:anchor="_Toc99710493" w:history="1">
             <w:r>
               <w:rPr>
                 <w:rStyle w:val="Hyperlink"/>
@@ -944,7 +954,7 @@
                 <w:noProof/>
                 <w:webHidden/>
               </w:rPr>
-              <w:instrText xml:space="preserve"> PAGEREF _Toc99704086 \h </w:instrText>
+              <w:instrText xml:space="preserve"> PAGEREF _Toc99710493 \h </w:instrText>
             </w:r>
             <w:r>
               <w:rPr>
@@ -964,7 +974,7 @@
                 <w:noProof/>
                 <w:webHidden/>
               </w:rPr>
-              <w:t>7</w:t>
+              <w:t>6</w:t>
             </w:r>
             <w:r>
               <w:rPr>
@@ -986,7 +996,7 @@
               <w:noProof/>
             </w:rPr>
           </w:pPr>
-          <w:hyperlink w:anchor="_Toc99704087" w:history="1">
+          <w:hyperlink w:anchor="_Toc99710494" w:history="1">
             <w:r>
               <w:rPr>
                 <w:rStyle w:val="Hyperlink"/>
@@ -1013,7 +1023,7 @@
                 <w:noProof/>
                 <w:webHidden/>
               </w:rPr>
-              <w:instrText xml:space="preserve"> PAGEREF _Toc99704087 \h </w:instrText>
+              <w:instrText xml:space="preserve"> PAGEREF _Toc99710494 \h </w:instrText>
             </w:r>
             <w:r>
               <w:rPr>
@@ -1033,7 +1043,7 @@
                 <w:noProof/>
                 <w:webHidden/>
               </w:rPr>
-              <w:t>7</w:t>
+              <w:t>6</w:t>
             </w:r>
             <w:r>
               <w:rPr>
@@ -1055,7 +1065,7 @@
               <w:noProof/>
             </w:rPr>
           </w:pPr>
-          <w:hyperlink w:anchor="_Toc99704088" w:history="1">
+          <w:hyperlink w:anchor="_Toc99710495" w:history="1">
             <w:r>
               <w:rPr>
                 <w:rStyle w:val="Hyperlink"/>
@@ -1082,7 +1092,7 @@
                 <w:noProof/>
                 <w:webHidden/>
               </w:rPr>
-              <w:instrText xml:space="preserve"> PAGEREF _Toc99704088 \h </w:instrText>
+              <w:instrText xml:space="preserve"> PAGEREF _Toc99710495 \h </w:instrText>
             </w:r>
             <w:r>
               <w:rPr>
@@ -1102,7 +1112,76 @@
                 <w:noProof/>
                 <w:webHidden/>
               </w:rPr>
-              <w:t>7</w:t>
+              <w:t>6</w:t>
+            </w:r>
+            <w:r>
+              <w:rPr>
+                <w:noProof/>
+                <w:webHidden/>
+              </w:rPr>
+              <w:fldChar w:fldCharType="end"/>
+            </w:r>
+          </w:hyperlink>
+        </w:p>
+        <w:p>
+          <w:pPr>
+            <w:pStyle w:val="Verzeichnis2"/>
+            <w:tabs>
+              <w:tab w:val="right" w:leader="dot" w:pos="9060"/>
+            </w:tabs>
+            <w:rPr>
+              <w:rFonts w:cstheme="minorBidi"/>
+              <w:noProof/>
+            </w:rPr>
+          </w:pPr>
+          <w:hyperlink w:anchor="_Toc99710496" w:history="1">
+            <w:r>
+              <w:rPr>
+                <w:rStyle w:val="Hyperlink"/>
+                <w:noProof/>
+              </w:rPr>
+              <w:t>GitHub-Repository</w:t>
+            </w:r>
+            <w:r>
+              <w:rPr>
+                <w:noProof/>
+                <w:webHidden/>
+              </w:rPr>
+              <w:tab/>
+            </w:r>
+            <w:r>
+              <w:rPr>
+                <w:noProof/>
+                <w:webHidden/>
+              </w:rPr>
+              <w:fldChar w:fldCharType="begin"/>
+            </w:r>
+            <w:r>
+              <w:rPr>
+                <w:noProof/>
+                <w:webHidden/>
+              </w:rPr>
+              <w:instrText xml:space="preserve"> PAGEREF _Toc99710496 \h </w:instrText>
+            </w:r>
+            <w:r>
+              <w:rPr>
+                <w:noProof/>
+                <w:webHidden/>
+              </w:rPr>
+            </w:r>
+            <w:r>
+              <w:rPr>
+                <w:noProof/>
+                <w:webHidden/>
+              </w:rPr>
+              <w:fldChar w:fldCharType="separate"/>
+            </w:r>
+            <w:r>
+              <w:rPr>
+                <w:noProof/>
+                <w:webHidden/>
+              </w:rPr>
+              <w:t>6</w:t>
             </w:r>
             <w:r>
               <w:rPr>
@@ -1134,7 +1213,7 @@
         <w:pStyle w:val="berschrift1"/>
         <w:jc w:val="center"/>
       </w:pPr>
-      <w:bookmarkStart w:id="0" w:name="_Toc99704076"/>
+      <w:bookmarkStart w:id="0" w:name="_Toc99710483"/>
       <w:r>
         <w:lastRenderedPageBreak/>
         <w:t>Projektbeschreibung</w:t>
@@ -1145,7 +1224,7 @@
       <w:pPr>
         <w:pStyle w:val="berschrift2"/>
       </w:pPr>
-      <w:bookmarkStart w:id="1" w:name="_Toc99704077"/>
+      <w:bookmarkStart w:id="1" w:name="_Toc99710484"/>
       <w:r>
         <w:t>Thema</w:t>
       </w:r>
@@ -1180,7 +1259,7 @@
       <w:pPr>
         <w:pStyle w:val="berschrift2"/>
       </w:pPr>
-      <w:bookmarkStart w:id="2" w:name="_Toc99704078"/>
+      <w:bookmarkStart w:id="2" w:name="_Toc99710485"/>
       <w:r>
         <w:t>Application-Stack</w:t>
       </w:r>
@@ -1259,7 +1338,7 @@
       <w:pPr>
         <w:pStyle w:val="berschrift2"/>
       </w:pPr>
-      <w:bookmarkStart w:id="3" w:name="_Toc99704079"/>
+      <w:bookmarkStart w:id="3" w:name="_Toc99710486"/>
       <w:r>
         <w:t>Farbschema</w:t>
       </w:r>
@@ -1280,7 +1359,7 @@
         <w:pStyle w:val="berschrift1"/>
         <w:jc w:val="center"/>
       </w:pPr>
-      <w:bookmarkStart w:id="4" w:name="_Toc99704080"/>
+      <w:bookmarkStart w:id="4" w:name="_Toc99710487"/>
       <w:r>
         <w:lastRenderedPageBreak/>
         <w:t>SCRUM-Protokolle</w:t>
@@ -1291,7 +1370,7 @@
       <w:pPr>
         <w:pStyle w:val="berschrift2"/>
       </w:pPr>
-      <w:bookmarkStart w:id="5" w:name="_Toc99704081"/>
+      <w:bookmarkStart w:id="5" w:name="_Toc99710488"/>
       <w:r>
         <w:t>Vorwort</w:t>
       </w:r>
@@ -1306,141 +1385,2092 @@
       <w:pPr>
         <w:pStyle w:val="berschrift2"/>
       </w:pPr>
-      <w:bookmarkStart w:id="6" w:name="_Toc99704082"/>
-      <w:r>
-        <w:t>Auszug des Boards</w:t>
+      <w:bookmarkStart w:id="6" w:name="_Toc99710489"/>
+      <w:r>
+        <w:t>SCRUM-Board</w:t>
       </w:r>
       <w:bookmarkEnd w:id="6"/>
     </w:p>
+    <w:tbl>
+      <w:tblPr>
+        <w:tblStyle w:val="EinfacheTabelle1"/>
+        <w:tblW w:w="0" w:type="auto"/>
+        <w:tblLook w:val="04A0" w:firstRow="1" w:lastRow="0" w:firstColumn="1" w:lastColumn="0" w:noHBand="0" w:noVBand="1"/>
+      </w:tblPr>
+      <w:tblGrid>
+        <w:gridCol w:w="4531"/>
+        <w:gridCol w:w="1843"/>
+        <w:gridCol w:w="2686"/>
+      </w:tblGrid>
+      <w:tr>
+        <w:trPr>
+          <w:cnfStyle w:val="100000000000" w:firstRow="1" w:lastRow="0" w:firstColumn="0" w:lastColumn="0" w:oddVBand="0" w:evenVBand="0" w:oddHBand="0" w:evenHBand="0" w:firstRowFirstColumn="0" w:firstRowLastColumn="0" w:lastRowFirstColumn="0" w:lastRowLastColumn="0"/>
+        </w:trPr>
+        <w:tc>
+          <w:tcPr>
+            <w:cnfStyle w:val="001000000000" w:firstRow="0" w:lastRow="0" w:firstColumn="1" w:lastColumn="0" w:oddVBand="0" w:evenVBand="0" w:oddHBand="0" w:evenHBand="0" w:firstRowFirstColumn="0" w:firstRowLastColumn="0" w:lastRowFirstColumn="0" w:lastRowLastColumn="0"/>
+            <w:tcW w:w="4531" w:type="dxa"/>
+            <w:tcBorders>
+              <w:bottom w:val="single" w:sz="12" w:space="0" w:color="auto"/>
+              <w:right w:val="single" w:sz="12" w:space="0" w:color="auto"/>
+            </w:tcBorders>
+          </w:tcPr>
+          <w:p>
+            <w:pPr>
+              <w:rPr>
+                <w:bCs w:val="0"/>
+              </w:rPr>
+            </w:pPr>
+            <w:r>
+              <w:rPr>
+                <w:bCs w:val="0"/>
+              </w:rPr>
+              <w:t>Aufgabe</w:t>
+            </w:r>
+          </w:p>
+        </w:tc>
+        <w:tc>
+          <w:tcPr>
+            <w:tcW w:w="1843" w:type="dxa"/>
+            <w:tcBorders>
+              <w:left w:val="single" w:sz="12" w:space="0" w:color="auto"/>
+              <w:bottom w:val="single" w:sz="12" w:space="0" w:color="auto"/>
+              <w:right w:val="single" w:sz="12" w:space="0" w:color="auto"/>
+            </w:tcBorders>
+          </w:tcPr>
+          <w:p>
+            <w:pPr>
+              <w:cnfStyle w:val="100000000000" w:firstRow="1" w:lastRow="0" w:firstColumn="0" w:lastColumn="0" w:oddVBand="0" w:evenVBand="0" w:oddHBand="0" w:evenHBand="0" w:firstRowFirstColumn="0" w:firstRowLastColumn="0" w:lastRowFirstColumn="0" w:lastRowLastColumn="0"/>
+              <w:rPr>
+                <w:bCs w:val="0"/>
+              </w:rPr>
+            </w:pPr>
+            <w:r>
+              <w:rPr>
+                <w:bCs w:val="0"/>
+              </w:rPr>
+              <w:t>Arbeitszeit</w:t>
+            </w:r>
+          </w:p>
+        </w:tc>
+        <w:tc>
+          <w:tcPr>
+            <w:tcW w:w="2686" w:type="dxa"/>
+            <w:tcBorders>
+              <w:left w:val="single" w:sz="12" w:space="0" w:color="auto"/>
+              <w:bottom w:val="single" w:sz="12" w:space="0" w:color="auto"/>
+            </w:tcBorders>
+          </w:tcPr>
+          <w:p>
+            <w:pPr>
+              <w:cnfStyle w:val="100000000000" w:firstRow="1" w:lastRow="0" w:firstColumn="0" w:lastColumn="0" w:oddVBand="0" w:evenVBand="0" w:oddHBand="0" w:evenHBand="0" w:firstRowFirstColumn="0" w:firstRowLastColumn="0" w:lastRowFirstColumn="0" w:lastRowLastColumn="0"/>
+              <w:rPr>
+                <w:bCs w:val="0"/>
+              </w:rPr>
+            </w:pPr>
+            <w:r>
+              <w:rPr>
+                <w:bCs w:val="0"/>
+              </w:rPr>
+              <w:t>Bearbeiter</w:t>
+            </w:r>
+          </w:p>
+        </w:tc>
+      </w:tr>
+      <w:tr>
+        <w:trPr>
+          <w:cnfStyle w:val="000000100000" w:firstRow="0" w:lastRow="0" w:firstColumn="0" w:lastColumn="0" w:oddVBand="0" w:evenVBand="0" w:oddHBand="1" w:evenHBand="0" w:firstRowFirstColumn="0" w:firstRowLastColumn="0" w:lastRowFirstColumn="0" w:lastRowLastColumn="0"/>
+        </w:trPr>
+        <w:tc>
+          <w:tcPr>
+            <w:cnfStyle w:val="001000000000" w:firstRow="0" w:lastRow="0" w:firstColumn="1" w:lastColumn="0" w:oddVBand="0" w:evenVBand="0" w:oddHBand="0" w:evenHBand="0" w:firstRowFirstColumn="0" w:firstRowLastColumn="0" w:lastRowFirstColumn="0" w:lastRowLastColumn="0"/>
+            <w:tcW w:w="4531" w:type="dxa"/>
+            <w:tcBorders>
+              <w:top w:val="single" w:sz="12" w:space="0" w:color="auto"/>
+              <w:right w:val="single" w:sz="12" w:space="0" w:color="auto"/>
+            </w:tcBorders>
+          </w:tcPr>
+          <w:p>
+            <w:pPr>
+              <w:rPr>
+                <w:b w:val="0"/>
+                <w:bCs w:val="0"/>
+              </w:rPr>
+            </w:pPr>
+            <w:r>
+              <w:rPr>
+                <w:b w:val="0"/>
+                <w:bCs w:val="0"/>
+              </w:rPr>
+              <w:t>GitHub Repository &amp; Board einrichten</w:t>
+            </w:r>
+          </w:p>
+        </w:tc>
+        <w:tc>
+          <w:tcPr>
+            <w:tcW w:w="1843" w:type="dxa"/>
+            <w:tcBorders>
+              <w:top w:val="single" w:sz="12" w:space="0" w:color="auto"/>
+              <w:left w:val="single" w:sz="12" w:space="0" w:color="auto"/>
+              <w:right w:val="single" w:sz="12" w:space="0" w:color="auto"/>
+            </w:tcBorders>
+          </w:tcPr>
+          <w:p>
+            <w:pPr>
+              <w:jc w:val="right"/>
+              <w:cnfStyle w:val="000000100000" w:firstRow="0" w:lastRow="0" w:firstColumn="0" w:lastColumn="0" w:oddVBand="0" w:evenVBand="0" w:oddHBand="1" w:evenHBand="0" w:firstRowFirstColumn="0" w:firstRowLastColumn="0" w:lastRowFirstColumn="0" w:lastRowLastColumn="0"/>
+            </w:pPr>
+            <w:r>
+              <w:t>1</w:t>
+            </w:r>
+            <w:r>
+              <w:t xml:space="preserve"> Stunde</w:t>
+            </w:r>
+          </w:p>
+        </w:tc>
+        <w:tc>
+          <w:tcPr>
+            <w:tcW w:w="2686" w:type="dxa"/>
+            <w:tcBorders>
+              <w:top w:val="single" w:sz="12" w:space="0" w:color="auto"/>
+              <w:left w:val="single" w:sz="12" w:space="0" w:color="auto"/>
+            </w:tcBorders>
+          </w:tcPr>
+          <w:p>
+            <w:pPr>
+              <w:jc w:val="right"/>
+              <w:cnfStyle w:val="000000100000" w:firstRow="0" w:lastRow="0" w:firstColumn="0" w:lastColumn="0" w:oddVBand="0" w:evenVBand="0" w:oddHBand="1" w:evenHBand="0" w:firstRowFirstColumn="0" w:firstRowLastColumn="0" w:lastRowFirstColumn="0" w:lastRowLastColumn="0"/>
+            </w:pPr>
+            <w:r>
+              <w:t>Sebastian R., Maximilian B.</w:t>
+            </w:r>
+          </w:p>
+        </w:tc>
+      </w:tr>
+      <w:tr>
+        <w:tc>
+          <w:tcPr>
+            <w:cnfStyle w:val="001000000000" w:firstRow="0" w:lastRow="0" w:firstColumn="1" w:lastColumn="0" w:oddVBand="0" w:evenVBand="0" w:oddHBand="0" w:evenHBand="0" w:firstRowFirstColumn="0" w:firstRowLastColumn="0" w:lastRowFirstColumn="0" w:lastRowLastColumn="0"/>
+            <w:tcW w:w="4531" w:type="dxa"/>
+            <w:tcBorders>
+              <w:right w:val="single" w:sz="12" w:space="0" w:color="auto"/>
+            </w:tcBorders>
+          </w:tcPr>
+          <w:p>
+            <w:pPr>
+              <w:rPr>
+                <w:b w:val="0"/>
+                <w:bCs w:val="0"/>
+              </w:rPr>
+            </w:pPr>
+            <w:r>
+              <w:rPr>
+                <w:b w:val="0"/>
+                <w:bCs w:val="0"/>
+              </w:rPr>
+              <w:t>Entwicklungsumgebung aufsetzen</w:t>
+            </w:r>
+          </w:p>
+        </w:tc>
+        <w:tc>
+          <w:tcPr>
+            <w:tcW w:w="1843" w:type="dxa"/>
+            <w:tcBorders>
+              <w:left w:val="single" w:sz="12" w:space="0" w:color="auto"/>
+              <w:right w:val="single" w:sz="12" w:space="0" w:color="auto"/>
+            </w:tcBorders>
+          </w:tcPr>
+          <w:p>
+            <w:pPr>
+              <w:jc w:val="right"/>
+              <w:cnfStyle w:val="000000000000" w:firstRow="0" w:lastRow="0" w:firstColumn="0" w:lastColumn="0" w:oddVBand="0" w:evenVBand="0" w:oddHBand="0" w:evenHBand="0" w:firstRowFirstColumn="0" w:firstRowLastColumn="0" w:lastRowFirstColumn="0" w:lastRowLastColumn="0"/>
+            </w:pPr>
+            <w:r>
+              <w:t>1</w:t>
+            </w:r>
+            <w:r>
+              <w:t xml:space="preserve"> Stunde</w:t>
+            </w:r>
+          </w:p>
+        </w:tc>
+        <w:tc>
+          <w:tcPr>
+            <w:tcW w:w="2686" w:type="dxa"/>
+            <w:tcBorders>
+              <w:left w:val="single" w:sz="12" w:space="0" w:color="auto"/>
+            </w:tcBorders>
+          </w:tcPr>
+          <w:p>
+            <w:pPr>
+              <w:jc w:val="right"/>
+              <w:cnfStyle w:val="000000000000" w:firstRow="0" w:lastRow="0" w:firstColumn="0" w:lastColumn="0" w:oddVBand="0" w:evenVBand="0" w:oddHBand="0" w:evenHBand="0" w:firstRowFirstColumn="0" w:firstRowLastColumn="0" w:lastRowFirstColumn="0" w:lastRowLastColumn="0"/>
+            </w:pPr>
+            <w:r>
+              <w:t>Maximilian B.</w:t>
+            </w:r>
+          </w:p>
+        </w:tc>
+      </w:tr>
+      <w:tr>
+        <w:trPr>
+          <w:cnfStyle w:val="000000100000" w:firstRow="0" w:lastRow="0" w:firstColumn="0" w:lastColumn="0" w:oddVBand="0" w:evenVBand="0" w:oddHBand="1" w:evenHBand="0" w:firstRowFirstColumn="0" w:firstRowLastColumn="0" w:lastRowFirstColumn="0" w:lastRowLastColumn="0"/>
+        </w:trPr>
+        <w:tc>
+          <w:tcPr>
+            <w:cnfStyle w:val="001000000000" w:firstRow="0" w:lastRow="0" w:firstColumn="1" w:lastColumn="0" w:oddVBand="0" w:evenVBand="0" w:oddHBand="0" w:evenHBand="0" w:firstRowFirstColumn="0" w:firstRowLastColumn="0" w:lastRowFirstColumn="0" w:lastRowLastColumn="0"/>
+            <w:tcW w:w="4531" w:type="dxa"/>
+            <w:tcBorders>
+              <w:right w:val="single" w:sz="12" w:space="0" w:color="auto"/>
+            </w:tcBorders>
+          </w:tcPr>
+          <w:p>
+            <w:pPr>
+              <w:rPr>
+                <w:b w:val="0"/>
+                <w:bCs w:val="0"/>
+              </w:rPr>
+            </w:pPr>
+            <w:r>
+              <w:rPr>
+                <w:b w:val="0"/>
+                <w:bCs w:val="0"/>
+              </w:rPr>
+              <w:t>UI Gestaltung planen</w:t>
+            </w:r>
+            <w:r>
+              <w:rPr>
+                <w:b w:val="0"/>
+                <w:bCs w:val="0"/>
+              </w:rPr>
+              <w:t xml:space="preserve"> &amp; Homepage entwerfen</w:t>
+            </w:r>
+          </w:p>
+        </w:tc>
+        <w:tc>
+          <w:tcPr>
+            <w:tcW w:w="1843" w:type="dxa"/>
+            <w:tcBorders>
+              <w:left w:val="single" w:sz="12" w:space="0" w:color="auto"/>
+              <w:right w:val="single" w:sz="12" w:space="0" w:color="auto"/>
+            </w:tcBorders>
+          </w:tcPr>
+          <w:p>
+            <w:pPr>
+              <w:jc w:val="right"/>
+              <w:cnfStyle w:val="000000100000" w:firstRow="0" w:lastRow="0" w:firstColumn="0" w:lastColumn="0" w:oddVBand="0" w:evenVBand="0" w:oddHBand="1" w:evenHBand="0" w:firstRowFirstColumn="0" w:firstRowLastColumn="0" w:lastRowFirstColumn="0" w:lastRowLastColumn="0"/>
+            </w:pPr>
+            <w:r>
+              <w:t>2 Stunden</w:t>
+            </w:r>
+          </w:p>
+        </w:tc>
+        <w:tc>
+          <w:tcPr>
+            <w:tcW w:w="2686" w:type="dxa"/>
+            <w:tcBorders>
+              <w:left w:val="single" w:sz="12" w:space="0" w:color="auto"/>
+            </w:tcBorders>
+          </w:tcPr>
+          <w:p>
+            <w:pPr>
+              <w:jc w:val="right"/>
+              <w:cnfStyle w:val="000000100000" w:firstRow="0" w:lastRow="0" w:firstColumn="0" w:lastColumn="0" w:oddVBand="0" w:evenVBand="0" w:oddHBand="1" w:evenHBand="0" w:firstRowFirstColumn="0" w:firstRowLastColumn="0" w:lastRowFirstColumn="0" w:lastRowLastColumn="0"/>
+            </w:pPr>
+            <w:r>
+              <w:t>Sebastian R.</w:t>
+            </w:r>
+          </w:p>
+        </w:tc>
+      </w:tr>
+      <w:tr>
+        <w:tc>
+          <w:tcPr>
+            <w:cnfStyle w:val="001000000000" w:firstRow="0" w:lastRow="0" w:firstColumn="1" w:lastColumn="0" w:oddVBand="0" w:evenVBand="0" w:oddHBand="0" w:evenHBand="0" w:firstRowFirstColumn="0" w:firstRowLastColumn="0" w:lastRowFirstColumn="0" w:lastRowLastColumn="0"/>
+            <w:tcW w:w="4531" w:type="dxa"/>
+            <w:tcBorders>
+              <w:right w:val="single" w:sz="12" w:space="0" w:color="auto"/>
+            </w:tcBorders>
+          </w:tcPr>
+          <w:p>
+            <w:pPr>
+              <w:rPr>
+                <w:b w:val="0"/>
+                <w:bCs w:val="0"/>
+              </w:rPr>
+            </w:pPr>
+            <w:r>
+              <w:rPr>
+                <w:b w:val="0"/>
+                <w:bCs w:val="0"/>
+              </w:rPr>
+              <w:t xml:space="preserve">Angular </w:t>
+            </w:r>
+            <w:r>
+              <w:rPr>
+                <w:b w:val="0"/>
+                <w:bCs w:val="0"/>
+              </w:rPr>
+              <w:t>Basic</w:t>
+            </w:r>
+            <w:r>
+              <w:rPr>
+                <w:b w:val="0"/>
+                <w:bCs w:val="0"/>
+              </w:rPr>
+              <w:t xml:space="preserve"> </w:t>
+            </w:r>
+            <w:r>
+              <w:rPr>
+                <w:b w:val="0"/>
+                <w:bCs w:val="0"/>
+              </w:rPr>
+              <w:t>Routing</w:t>
+            </w:r>
+            <w:r>
+              <w:rPr>
+                <w:b w:val="0"/>
+                <w:bCs w:val="0"/>
+              </w:rPr>
+              <w:t xml:space="preserve"> konfigurieren</w:t>
+            </w:r>
+          </w:p>
+        </w:tc>
+        <w:tc>
+          <w:tcPr>
+            <w:tcW w:w="1843" w:type="dxa"/>
+            <w:tcBorders>
+              <w:left w:val="single" w:sz="12" w:space="0" w:color="auto"/>
+              <w:right w:val="single" w:sz="12" w:space="0" w:color="auto"/>
+            </w:tcBorders>
+          </w:tcPr>
+          <w:p>
+            <w:pPr>
+              <w:jc w:val="right"/>
+              <w:cnfStyle w:val="000000000000" w:firstRow="0" w:lastRow="0" w:firstColumn="0" w:lastColumn="0" w:oddVBand="0" w:evenVBand="0" w:oddHBand="0" w:evenHBand="0" w:firstRowFirstColumn="0" w:firstRowLastColumn="0" w:lastRowFirstColumn="0" w:lastRowLastColumn="0"/>
+            </w:pPr>
+            <w:r>
+              <w:t>1 Stunde</w:t>
+            </w:r>
+          </w:p>
+        </w:tc>
+        <w:tc>
+          <w:tcPr>
+            <w:tcW w:w="2686" w:type="dxa"/>
+            <w:tcBorders>
+              <w:left w:val="single" w:sz="12" w:space="0" w:color="auto"/>
+            </w:tcBorders>
+          </w:tcPr>
+          <w:p>
+            <w:pPr>
+              <w:jc w:val="right"/>
+              <w:cnfStyle w:val="000000000000" w:firstRow="0" w:lastRow="0" w:firstColumn="0" w:lastColumn="0" w:oddVBand="0" w:evenVBand="0" w:oddHBand="0" w:evenHBand="0" w:firstRowFirstColumn="0" w:firstRowLastColumn="0" w:lastRowFirstColumn="0" w:lastRowLastColumn="0"/>
+            </w:pPr>
+            <w:r>
+              <w:t>Maximilian B.</w:t>
+            </w:r>
+          </w:p>
+        </w:tc>
+      </w:tr>
+      <w:tr>
+        <w:trPr>
+          <w:cnfStyle w:val="000000100000" w:firstRow="0" w:lastRow="0" w:firstColumn="0" w:lastColumn="0" w:oddVBand="0" w:evenVBand="0" w:oddHBand="1" w:evenHBand="0" w:firstRowFirstColumn="0" w:firstRowLastColumn="0" w:lastRowFirstColumn="0" w:lastRowLastColumn="0"/>
+        </w:trPr>
+        <w:tc>
+          <w:tcPr>
+            <w:cnfStyle w:val="001000000000" w:firstRow="0" w:lastRow="0" w:firstColumn="1" w:lastColumn="0" w:oddVBand="0" w:evenVBand="0" w:oddHBand="0" w:evenHBand="0" w:firstRowFirstColumn="0" w:firstRowLastColumn="0" w:lastRowFirstColumn="0" w:lastRowLastColumn="0"/>
+            <w:tcW w:w="4531" w:type="dxa"/>
+            <w:tcBorders>
+              <w:right w:val="single" w:sz="12" w:space="0" w:color="auto"/>
+            </w:tcBorders>
+          </w:tcPr>
+          <w:p>
+            <w:pPr>
+              <w:rPr>
+                <w:b w:val="0"/>
+                <w:bCs w:val="0"/>
+              </w:rPr>
+            </w:pPr>
+            <w:r>
+              <w:rPr>
+                <w:b w:val="0"/>
+                <w:bCs w:val="0"/>
+              </w:rPr>
+              <w:t>Datenbankschema planen</w:t>
+            </w:r>
+            <w:r>
+              <w:rPr>
+                <w:b w:val="0"/>
+                <w:bCs w:val="0"/>
+              </w:rPr>
+              <w:t xml:space="preserve"> &amp; umsetzen</w:t>
+            </w:r>
+          </w:p>
+        </w:tc>
+        <w:tc>
+          <w:tcPr>
+            <w:tcW w:w="1843" w:type="dxa"/>
+            <w:tcBorders>
+              <w:left w:val="single" w:sz="12" w:space="0" w:color="auto"/>
+              <w:right w:val="single" w:sz="12" w:space="0" w:color="auto"/>
+            </w:tcBorders>
+          </w:tcPr>
+          <w:p>
+            <w:pPr>
+              <w:jc w:val="right"/>
+              <w:cnfStyle w:val="000000100000" w:firstRow="0" w:lastRow="0" w:firstColumn="0" w:lastColumn="0" w:oddVBand="0" w:evenVBand="0" w:oddHBand="1" w:evenHBand="0" w:firstRowFirstColumn="0" w:firstRowLastColumn="0" w:lastRowFirstColumn="0" w:lastRowLastColumn="0"/>
+            </w:pPr>
+            <w:r>
+              <w:t>1,5 Stunden</w:t>
+            </w:r>
+          </w:p>
+        </w:tc>
+        <w:tc>
+          <w:tcPr>
+            <w:tcW w:w="2686" w:type="dxa"/>
+            <w:tcBorders>
+              <w:left w:val="single" w:sz="12" w:space="0" w:color="auto"/>
+            </w:tcBorders>
+          </w:tcPr>
+          <w:p>
+            <w:pPr>
+              <w:jc w:val="right"/>
+              <w:cnfStyle w:val="000000100000" w:firstRow="0" w:lastRow="0" w:firstColumn="0" w:lastColumn="0" w:oddVBand="0" w:evenVBand="0" w:oddHBand="1" w:evenHBand="0" w:firstRowFirstColumn="0" w:firstRowLastColumn="0" w:lastRowFirstColumn="0" w:lastRowLastColumn="0"/>
+            </w:pPr>
+            <w:r>
+              <w:t>Maximilian B.</w:t>
+            </w:r>
+          </w:p>
+        </w:tc>
+      </w:tr>
+      <w:tr>
+        <w:tc>
+          <w:tcPr>
+            <w:cnfStyle w:val="001000000000" w:firstRow="0" w:lastRow="0" w:firstColumn="1" w:lastColumn="0" w:oddVBand="0" w:evenVBand="0" w:oddHBand="0" w:evenHBand="0" w:firstRowFirstColumn="0" w:firstRowLastColumn="0" w:lastRowFirstColumn="0" w:lastRowLastColumn="0"/>
+            <w:tcW w:w="4531" w:type="dxa"/>
+            <w:tcBorders>
+              <w:right w:val="single" w:sz="12" w:space="0" w:color="auto"/>
+            </w:tcBorders>
+          </w:tcPr>
+          <w:p>
+            <w:pPr>
+              <w:rPr>
+                <w:b w:val="0"/>
+                <w:bCs w:val="0"/>
+              </w:rPr>
+            </w:pPr>
+            <w:r>
+              <w:rPr>
+                <w:b w:val="0"/>
+                <w:bCs w:val="0"/>
+              </w:rPr>
+              <w:t>Entwurf für Posts Seite erstellen</w:t>
+            </w:r>
+          </w:p>
+        </w:tc>
+        <w:tc>
+          <w:tcPr>
+            <w:tcW w:w="1843" w:type="dxa"/>
+            <w:tcBorders>
+              <w:left w:val="single" w:sz="12" w:space="0" w:color="auto"/>
+              <w:right w:val="single" w:sz="12" w:space="0" w:color="auto"/>
+            </w:tcBorders>
+          </w:tcPr>
+          <w:p>
+            <w:pPr>
+              <w:jc w:val="right"/>
+              <w:cnfStyle w:val="000000000000" w:firstRow="0" w:lastRow="0" w:firstColumn="0" w:lastColumn="0" w:oddVBand="0" w:evenVBand="0" w:oddHBand="0" w:evenHBand="0" w:firstRowFirstColumn="0" w:firstRowLastColumn="0" w:lastRowFirstColumn="0" w:lastRowLastColumn="0"/>
+            </w:pPr>
+            <w:r>
+              <w:t>2</w:t>
+            </w:r>
+            <w:r>
+              <w:t>,</w:t>
+            </w:r>
+            <w:r>
+              <w:t>5 Stunden</w:t>
+            </w:r>
+          </w:p>
+        </w:tc>
+        <w:tc>
+          <w:tcPr>
+            <w:tcW w:w="2686" w:type="dxa"/>
+            <w:tcBorders>
+              <w:left w:val="single" w:sz="12" w:space="0" w:color="auto"/>
+            </w:tcBorders>
+          </w:tcPr>
+          <w:p>
+            <w:pPr>
+              <w:jc w:val="right"/>
+              <w:cnfStyle w:val="000000000000" w:firstRow="0" w:lastRow="0" w:firstColumn="0" w:lastColumn="0" w:oddVBand="0" w:evenVBand="0" w:oddHBand="0" w:evenHBand="0" w:firstRowFirstColumn="0" w:firstRowLastColumn="0" w:lastRowFirstColumn="0" w:lastRowLastColumn="0"/>
+            </w:pPr>
+            <w:r>
+              <w:t>Sebastian R.</w:t>
+            </w:r>
+          </w:p>
+        </w:tc>
+      </w:tr>
+      <w:tr>
+        <w:trPr>
+          <w:cnfStyle w:val="000000100000" w:firstRow="0" w:lastRow="0" w:firstColumn="0" w:lastColumn="0" w:oddVBand="0" w:evenVBand="0" w:oddHBand="1" w:evenHBand="0" w:firstRowFirstColumn="0" w:firstRowLastColumn="0" w:lastRowFirstColumn="0" w:lastRowLastColumn="0"/>
+        </w:trPr>
+        <w:tc>
+          <w:tcPr>
+            <w:cnfStyle w:val="001000000000" w:firstRow="0" w:lastRow="0" w:firstColumn="1" w:lastColumn="0" w:oddVBand="0" w:evenVBand="0" w:oddHBand="0" w:evenHBand="0" w:firstRowFirstColumn="0" w:firstRowLastColumn="0" w:lastRowFirstColumn="0" w:lastRowLastColumn="0"/>
+            <w:tcW w:w="4531" w:type="dxa"/>
+            <w:tcBorders>
+              <w:right w:val="single" w:sz="12" w:space="0" w:color="auto"/>
+            </w:tcBorders>
+          </w:tcPr>
+          <w:p>
+            <w:pPr>
+              <w:rPr>
+                <w:b w:val="0"/>
+                <w:bCs w:val="0"/>
+              </w:rPr>
+            </w:pPr>
+            <w:r>
+              <w:rPr>
+                <w:b w:val="0"/>
+                <w:bCs w:val="0"/>
+              </w:rPr>
+              <w:t>Entwurf für User Seite erstellen</w:t>
+            </w:r>
+          </w:p>
+        </w:tc>
+        <w:tc>
+          <w:tcPr>
+            <w:tcW w:w="1843" w:type="dxa"/>
+            <w:tcBorders>
+              <w:left w:val="single" w:sz="12" w:space="0" w:color="auto"/>
+              <w:right w:val="single" w:sz="12" w:space="0" w:color="auto"/>
+            </w:tcBorders>
+          </w:tcPr>
+          <w:p>
+            <w:pPr>
+              <w:jc w:val="right"/>
+              <w:cnfStyle w:val="000000100000" w:firstRow="0" w:lastRow="0" w:firstColumn="0" w:lastColumn="0" w:oddVBand="0" w:evenVBand="0" w:oddHBand="1" w:evenHBand="0" w:firstRowFirstColumn="0" w:firstRowLastColumn="0" w:lastRowFirstColumn="0" w:lastRowLastColumn="0"/>
+            </w:pPr>
+            <w:r>
+              <w:t>1 Stunde</w:t>
+            </w:r>
+          </w:p>
+        </w:tc>
+        <w:tc>
+          <w:tcPr>
+            <w:tcW w:w="2686" w:type="dxa"/>
+            <w:tcBorders>
+              <w:left w:val="single" w:sz="12" w:space="0" w:color="auto"/>
+            </w:tcBorders>
+          </w:tcPr>
+          <w:p>
+            <w:pPr>
+              <w:jc w:val="right"/>
+              <w:cnfStyle w:val="000000100000" w:firstRow="0" w:lastRow="0" w:firstColumn="0" w:lastColumn="0" w:oddVBand="0" w:evenVBand="0" w:oddHBand="1" w:evenHBand="0" w:firstRowFirstColumn="0" w:firstRowLastColumn="0" w:lastRowFirstColumn="0" w:lastRowLastColumn="0"/>
+            </w:pPr>
+            <w:r>
+              <w:t>Sebastian R.</w:t>
+            </w:r>
+          </w:p>
+        </w:tc>
+      </w:tr>
+      <w:tr>
+        <w:tc>
+          <w:tcPr>
+            <w:cnfStyle w:val="001000000000" w:firstRow="0" w:lastRow="0" w:firstColumn="1" w:lastColumn="0" w:oddVBand="0" w:evenVBand="0" w:oddHBand="0" w:evenHBand="0" w:firstRowFirstColumn="0" w:firstRowLastColumn="0" w:lastRowFirstColumn="0" w:lastRowLastColumn="0"/>
+            <w:tcW w:w="4531" w:type="dxa"/>
+            <w:tcBorders>
+              <w:right w:val="single" w:sz="12" w:space="0" w:color="auto"/>
+            </w:tcBorders>
+          </w:tcPr>
+          <w:p>
+            <w:pPr>
+              <w:rPr>
+                <w:b w:val="0"/>
+                <w:bCs w:val="0"/>
+              </w:rPr>
+            </w:pPr>
+            <w:r>
+              <w:rPr>
+                <w:b w:val="0"/>
+                <w:bCs w:val="0"/>
+              </w:rPr>
+              <w:t>Auf Projektnamen einigen</w:t>
+            </w:r>
+          </w:p>
+        </w:tc>
+        <w:tc>
+          <w:tcPr>
+            <w:tcW w:w="1843" w:type="dxa"/>
+            <w:tcBorders>
+              <w:left w:val="single" w:sz="12" w:space="0" w:color="auto"/>
+              <w:right w:val="single" w:sz="12" w:space="0" w:color="auto"/>
+            </w:tcBorders>
+          </w:tcPr>
+          <w:p>
+            <w:pPr>
+              <w:jc w:val="right"/>
+              <w:cnfStyle w:val="000000000000" w:firstRow="0" w:lastRow="0" w:firstColumn="0" w:lastColumn="0" w:oddVBand="0" w:evenVBand="0" w:oddHBand="0" w:evenHBand="0" w:firstRowFirstColumn="0" w:firstRowLastColumn="0" w:lastRowFirstColumn="0" w:lastRowLastColumn="0"/>
+            </w:pPr>
+            <w:r>
+              <w:t>0</w:t>
+            </w:r>
+            <w:r>
+              <w:t>,5</w:t>
+            </w:r>
+            <w:r>
+              <w:t xml:space="preserve"> Stunden</w:t>
+            </w:r>
+          </w:p>
+        </w:tc>
+        <w:tc>
+          <w:tcPr>
+            <w:tcW w:w="2686" w:type="dxa"/>
+            <w:tcBorders>
+              <w:left w:val="single" w:sz="12" w:space="0" w:color="auto"/>
+            </w:tcBorders>
+          </w:tcPr>
+          <w:p>
+            <w:pPr>
+              <w:jc w:val="right"/>
+              <w:cnfStyle w:val="000000000000" w:firstRow="0" w:lastRow="0" w:firstColumn="0" w:lastColumn="0" w:oddVBand="0" w:evenVBand="0" w:oddHBand="0" w:evenHBand="0" w:firstRowFirstColumn="0" w:firstRowLastColumn="0" w:lastRowFirstColumn="0" w:lastRowLastColumn="0"/>
+            </w:pPr>
+            <w:r>
+              <w:t>Sebastian R., Maximilian B.</w:t>
+            </w:r>
+          </w:p>
+        </w:tc>
+      </w:tr>
+      <w:tr>
+        <w:trPr>
+          <w:cnfStyle w:val="000000100000" w:firstRow="0" w:lastRow="0" w:firstColumn="0" w:lastColumn="0" w:oddVBand="0" w:evenVBand="0" w:oddHBand="1" w:evenHBand="0" w:firstRowFirstColumn="0" w:firstRowLastColumn="0" w:lastRowFirstColumn="0" w:lastRowLastColumn="0"/>
+        </w:trPr>
+        <w:tc>
+          <w:tcPr>
+            <w:cnfStyle w:val="001000000000" w:firstRow="0" w:lastRow="0" w:firstColumn="1" w:lastColumn="0" w:oddVBand="0" w:evenVBand="0" w:oddHBand="0" w:evenHBand="0" w:firstRowFirstColumn="0" w:firstRowLastColumn="0" w:lastRowFirstColumn="0" w:lastRowLastColumn="0"/>
+            <w:tcW w:w="4531" w:type="dxa"/>
+            <w:tcBorders>
+              <w:right w:val="single" w:sz="12" w:space="0" w:color="auto"/>
+            </w:tcBorders>
+          </w:tcPr>
+          <w:p>
+            <w:pPr>
+              <w:rPr>
+                <w:b w:val="0"/>
+                <w:bCs w:val="0"/>
+              </w:rPr>
+            </w:pPr>
+            <w:r>
+              <w:rPr>
+                <w:b w:val="0"/>
+                <w:bCs w:val="0"/>
+              </w:rPr>
+              <w:t>Code-Migration aus Projektentwurf</w:t>
+            </w:r>
+          </w:p>
+        </w:tc>
+        <w:tc>
+          <w:tcPr>
+            <w:tcW w:w="1843" w:type="dxa"/>
+            <w:tcBorders>
+              <w:left w:val="single" w:sz="12" w:space="0" w:color="auto"/>
+              <w:right w:val="single" w:sz="12" w:space="0" w:color="auto"/>
+            </w:tcBorders>
+          </w:tcPr>
+          <w:p>
+            <w:pPr>
+              <w:jc w:val="right"/>
+              <w:cnfStyle w:val="000000100000" w:firstRow="0" w:lastRow="0" w:firstColumn="0" w:lastColumn="0" w:oddVBand="0" w:evenVBand="0" w:oddHBand="1" w:evenHBand="0" w:firstRowFirstColumn="0" w:firstRowLastColumn="0" w:lastRowFirstColumn="0" w:lastRowLastColumn="0"/>
+            </w:pPr>
+            <w:r>
+              <w:t>2 Stunden</w:t>
+            </w:r>
+          </w:p>
+        </w:tc>
+        <w:tc>
+          <w:tcPr>
+            <w:tcW w:w="2686" w:type="dxa"/>
+            <w:tcBorders>
+              <w:left w:val="single" w:sz="12" w:space="0" w:color="auto"/>
+            </w:tcBorders>
+          </w:tcPr>
+          <w:p>
+            <w:pPr>
+              <w:jc w:val="right"/>
+              <w:cnfStyle w:val="000000100000" w:firstRow="0" w:lastRow="0" w:firstColumn="0" w:lastColumn="0" w:oddVBand="0" w:evenVBand="0" w:oddHBand="1" w:evenHBand="0" w:firstRowFirstColumn="0" w:firstRowLastColumn="0" w:lastRowFirstColumn="0" w:lastRowLastColumn="0"/>
+            </w:pPr>
+            <w:r>
+              <w:t>Maximilian B.</w:t>
+            </w:r>
+          </w:p>
+        </w:tc>
+      </w:tr>
+      <w:tr>
+        <w:tc>
+          <w:tcPr>
+            <w:cnfStyle w:val="001000000000" w:firstRow="0" w:lastRow="0" w:firstColumn="1" w:lastColumn="0" w:oddVBand="0" w:evenVBand="0" w:oddHBand="0" w:evenHBand="0" w:firstRowFirstColumn="0" w:firstRowLastColumn="0" w:lastRowFirstColumn="0" w:lastRowLastColumn="0"/>
+            <w:tcW w:w="4531" w:type="dxa"/>
+            <w:tcBorders>
+              <w:right w:val="single" w:sz="12" w:space="0" w:color="auto"/>
+            </w:tcBorders>
+          </w:tcPr>
+          <w:p>
+            <w:pPr>
+              <w:rPr>
+                <w:b w:val="0"/>
+                <w:bCs w:val="0"/>
+              </w:rPr>
+            </w:pPr>
+            <w:r>
+              <w:rPr>
+                <w:b w:val="0"/>
+                <w:bCs w:val="0"/>
+              </w:rPr>
+              <w:t>Entwürfe in Angular-Projekt umziehen (nur Front-End)</w:t>
+            </w:r>
+          </w:p>
+        </w:tc>
+        <w:tc>
+          <w:tcPr>
+            <w:tcW w:w="1843" w:type="dxa"/>
+            <w:tcBorders>
+              <w:left w:val="single" w:sz="12" w:space="0" w:color="auto"/>
+              <w:right w:val="single" w:sz="12" w:space="0" w:color="auto"/>
+            </w:tcBorders>
+          </w:tcPr>
+          <w:p>
+            <w:pPr>
+              <w:jc w:val="right"/>
+              <w:cnfStyle w:val="000000000000" w:firstRow="0" w:lastRow="0" w:firstColumn="0" w:lastColumn="0" w:oddVBand="0" w:evenVBand="0" w:oddHBand="0" w:evenHBand="0" w:firstRowFirstColumn="0" w:firstRowLastColumn="0" w:lastRowFirstColumn="0" w:lastRowLastColumn="0"/>
+            </w:pPr>
+            <w:r>
+              <w:t>2,5</w:t>
+            </w:r>
+            <w:r>
+              <w:t xml:space="preserve"> Stunde</w:t>
+            </w:r>
+            <w:r>
+              <w:t>n</w:t>
+            </w:r>
+          </w:p>
+        </w:tc>
+        <w:tc>
+          <w:tcPr>
+            <w:tcW w:w="2686" w:type="dxa"/>
+            <w:tcBorders>
+              <w:left w:val="single" w:sz="12" w:space="0" w:color="auto"/>
+            </w:tcBorders>
+          </w:tcPr>
+          <w:p>
+            <w:pPr>
+              <w:jc w:val="right"/>
+              <w:cnfStyle w:val="000000000000" w:firstRow="0" w:lastRow="0" w:firstColumn="0" w:lastColumn="0" w:oddVBand="0" w:evenVBand="0" w:oddHBand="0" w:evenHBand="0" w:firstRowFirstColumn="0" w:firstRowLastColumn="0" w:lastRowFirstColumn="0" w:lastRowLastColumn="0"/>
+            </w:pPr>
+            <w:r>
+              <w:t>Sebastian R.</w:t>
+            </w:r>
+          </w:p>
+        </w:tc>
+      </w:tr>
+      <w:tr>
+        <w:trPr>
+          <w:cnfStyle w:val="000000100000" w:firstRow="0" w:lastRow="0" w:firstColumn="0" w:lastColumn="0" w:oddVBand="0" w:evenVBand="0" w:oddHBand="1" w:evenHBand="0" w:firstRowFirstColumn="0" w:firstRowLastColumn="0" w:lastRowFirstColumn="0" w:lastRowLastColumn="0"/>
+        </w:trPr>
+        <w:tc>
+          <w:tcPr>
+            <w:cnfStyle w:val="001000000000" w:firstRow="0" w:lastRow="0" w:firstColumn="1" w:lastColumn="0" w:oddVBand="0" w:evenVBand="0" w:oddHBand="0" w:evenHBand="0" w:firstRowFirstColumn="0" w:firstRowLastColumn="0" w:lastRowFirstColumn="0" w:lastRowLastColumn="0"/>
+            <w:tcW w:w="4531" w:type="dxa"/>
+            <w:tcBorders>
+              <w:right w:val="single" w:sz="12" w:space="0" w:color="auto"/>
+            </w:tcBorders>
+          </w:tcPr>
+          <w:p>
+            <w:pPr>
+              <w:rPr>
+                <w:b w:val="0"/>
+                <w:bCs w:val="0"/>
+              </w:rPr>
+            </w:pPr>
+            <w:r>
+              <w:rPr>
+                <w:b w:val="0"/>
+                <w:bCs w:val="0"/>
+              </w:rPr>
+              <w:t>Plugin für Fontawesome-Icons integrieren</w:t>
+            </w:r>
+          </w:p>
+        </w:tc>
+        <w:tc>
+          <w:tcPr>
+            <w:tcW w:w="1843" w:type="dxa"/>
+            <w:tcBorders>
+              <w:left w:val="single" w:sz="12" w:space="0" w:color="auto"/>
+              <w:right w:val="single" w:sz="12" w:space="0" w:color="auto"/>
+            </w:tcBorders>
+          </w:tcPr>
+          <w:p>
+            <w:pPr>
+              <w:jc w:val="right"/>
+              <w:cnfStyle w:val="000000100000" w:firstRow="0" w:lastRow="0" w:firstColumn="0" w:lastColumn="0" w:oddVBand="0" w:evenVBand="0" w:oddHBand="1" w:evenHBand="0" w:firstRowFirstColumn="0" w:firstRowLastColumn="0" w:lastRowFirstColumn="0" w:lastRowLastColumn="0"/>
+            </w:pPr>
+            <w:r>
+              <w:t>1</w:t>
+            </w:r>
+            <w:r>
+              <w:t>,</w:t>
+            </w:r>
+            <w:r>
+              <w:t>5 Stunden</w:t>
+            </w:r>
+          </w:p>
+        </w:tc>
+        <w:tc>
+          <w:tcPr>
+            <w:tcW w:w="2686" w:type="dxa"/>
+            <w:tcBorders>
+              <w:left w:val="single" w:sz="12" w:space="0" w:color="auto"/>
+            </w:tcBorders>
+          </w:tcPr>
+          <w:p>
+            <w:pPr>
+              <w:jc w:val="right"/>
+              <w:cnfStyle w:val="000000100000" w:firstRow="0" w:lastRow="0" w:firstColumn="0" w:lastColumn="0" w:oddVBand="0" w:evenVBand="0" w:oddHBand="1" w:evenHBand="0" w:firstRowFirstColumn="0" w:firstRowLastColumn="0" w:lastRowFirstColumn="0" w:lastRowLastColumn="0"/>
+            </w:pPr>
+            <w:r>
+              <w:t>Sebastian R.</w:t>
+            </w:r>
+          </w:p>
+        </w:tc>
+      </w:tr>
+      <w:tr>
+        <w:tc>
+          <w:tcPr>
+            <w:cnfStyle w:val="001000000000" w:firstRow="0" w:lastRow="0" w:firstColumn="1" w:lastColumn="0" w:oddVBand="0" w:evenVBand="0" w:oddHBand="0" w:evenHBand="0" w:firstRowFirstColumn="0" w:firstRowLastColumn="0" w:lastRowFirstColumn="0" w:lastRowLastColumn="0"/>
+            <w:tcW w:w="4531" w:type="dxa"/>
+            <w:tcBorders>
+              <w:right w:val="single" w:sz="12" w:space="0" w:color="auto"/>
+            </w:tcBorders>
+          </w:tcPr>
+          <w:p>
+            <w:pPr>
+              <w:rPr>
+                <w:b w:val="0"/>
+                <w:bCs w:val="0"/>
+              </w:rPr>
+            </w:pPr>
+            <w:r>
+              <w:rPr>
+                <w:b w:val="0"/>
+                <w:bCs w:val="0"/>
+              </w:rPr>
+              <w:t>API für User in Back</w:t>
+            </w:r>
+            <w:r>
+              <w:rPr>
+                <w:b w:val="0"/>
+                <w:bCs w:val="0"/>
+              </w:rPr>
+              <w:t>-E</w:t>
+            </w:r>
+            <w:r>
+              <w:rPr>
+                <w:b w:val="0"/>
+                <w:bCs w:val="0"/>
+              </w:rPr>
+              <w:t xml:space="preserve">nd </w:t>
+            </w:r>
+            <w:r>
+              <w:rPr>
+                <w:b w:val="0"/>
+                <w:bCs w:val="0"/>
+              </w:rPr>
+              <w:t>coden</w:t>
+            </w:r>
+          </w:p>
+        </w:tc>
+        <w:tc>
+          <w:tcPr>
+            <w:tcW w:w="1843" w:type="dxa"/>
+            <w:tcBorders>
+              <w:left w:val="single" w:sz="12" w:space="0" w:color="auto"/>
+              <w:right w:val="single" w:sz="12" w:space="0" w:color="auto"/>
+            </w:tcBorders>
+          </w:tcPr>
+          <w:p>
+            <w:pPr>
+              <w:jc w:val="right"/>
+              <w:cnfStyle w:val="000000000000" w:firstRow="0" w:lastRow="0" w:firstColumn="0" w:lastColumn="0" w:oddVBand="0" w:evenVBand="0" w:oddHBand="0" w:evenHBand="0" w:firstRowFirstColumn="0" w:firstRowLastColumn="0" w:lastRowFirstColumn="0" w:lastRowLastColumn="0"/>
+            </w:pPr>
+            <w:r>
+              <w:t>3 Stunden</w:t>
+            </w:r>
+          </w:p>
+        </w:tc>
+        <w:tc>
+          <w:tcPr>
+            <w:tcW w:w="2686" w:type="dxa"/>
+            <w:tcBorders>
+              <w:left w:val="single" w:sz="12" w:space="0" w:color="auto"/>
+            </w:tcBorders>
+          </w:tcPr>
+          <w:p>
+            <w:pPr>
+              <w:jc w:val="right"/>
+              <w:cnfStyle w:val="000000000000" w:firstRow="0" w:lastRow="0" w:firstColumn="0" w:lastColumn="0" w:oddVBand="0" w:evenVBand="0" w:oddHBand="0" w:evenHBand="0" w:firstRowFirstColumn="0" w:firstRowLastColumn="0" w:lastRowFirstColumn="0" w:lastRowLastColumn="0"/>
+            </w:pPr>
+            <w:r>
+              <w:t>Maximilian B.</w:t>
+            </w:r>
+          </w:p>
+        </w:tc>
+      </w:tr>
+      <w:tr>
+        <w:trPr>
+          <w:cnfStyle w:val="000000100000" w:firstRow="0" w:lastRow="0" w:firstColumn="0" w:lastColumn="0" w:oddVBand="0" w:evenVBand="0" w:oddHBand="1" w:evenHBand="0" w:firstRowFirstColumn="0" w:firstRowLastColumn="0" w:lastRowFirstColumn="0" w:lastRowLastColumn="0"/>
+        </w:trPr>
+        <w:tc>
+          <w:tcPr>
+            <w:cnfStyle w:val="001000000000" w:firstRow="0" w:lastRow="0" w:firstColumn="1" w:lastColumn="0" w:oddVBand="0" w:evenVBand="0" w:oddHBand="0" w:evenHBand="0" w:firstRowFirstColumn="0" w:firstRowLastColumn="0" w:lastRowFirstColumn="0" w:lastRowLastColumn="0"/>
+            <w:tcW w:w="4531" w:type="dxa"/>
+            <w:tcBorders>
+              <w:right w:val="single" w:sz="12" w:space="0" w:color="auto"/>
+            </w:tcBorders>
+          </w:tcPr>
+          <w:p>
+            <w:pPr>
+              <w:rPr>
+                <w:b w:val="0"/>
+                <w:bCs w:val="0"/>
+              </w:rPr>
+            </w:pPr>
+            <w:r>
+              <w:rPr>
+                <w:b w:val="0"/>
+                <w:bCs w:val="0"/>
+              </w:rPr>
+              <w:t>Front-End</w:t>
+            </w:r>
+            <w:r>
+              <w:rPr>
+                <w:b w:val="0"/>
+                <w:bCs w:val="0"/>
+              </w:rPr>
+              <w:t xml:space="preserve"> für Login </w:t>
+            </w:r>
+            <w:r>
+              <w:rPr>
+                <w:b w:val="0"/>
+                <w:bCs w:val="0"/>
+              </w:rPr>
+              <w:t>bauen</w:t>
+            </w:r>
+          </w:p>
+        </w:tc>
+        <w:tc>
+          <w:tcPr>
+            <w:tcW w:w="1843" w:type="dxa"/>
+            <w:tcBorders>
+              <w:left w:val="single" w:sz="12" w:space="0" w:color="auto"/>
+              <w:right w:val="single" w:sz="12" w:space="0" w:color="auto"/>
+            </w:tcBorders>
+          </w:tcPr>
+          <w:p>
+            <w:pPr>
+              <w:jc w:val="right"/>
+              <w:cnfStyle w:val="000000100000" w:firstRow="0" w:lastRow="0" w:firstColumn="0" w:lastColumn="0" w:oddVBand="0" w:evenVBand="0" w:oddHBand="1" w:evenHBand="0" w:firstRowFirstColumn="0" w:firstRowLastColumn="0" w:lastRowFirstColumn="0" w:lastRowLastColumn="0"/>
+            </w:pPr>
+            <w:r>
+              <w:t>1</w:t>
+            </w:r>
+            <w:r>
+              <w:t>,5</w:t>
+            </w:r>
+            <w:r>
+              <w:t xml:space="preserve"> Stunde</w:t>
+            </w:r>
+            <w:r>
+              <w:t>n</w:t>
+            </w:r>
+          </w:p>
+        </w:tc>
+        <w:tc>
+          <w:tcPr>
+            <w:tcW w:w="2686" w:type="dxa"/>
+            <w:tcBorders>
+              <w:left w:val="single" w:sz="12" w:space="0" w:color="auto"/>
+            </w:tcBorders>
+          </w:tcPr>
+          <w:p>
+            <w:pPr>
+              <w:jc w:val="right"/>
+              <w:cnfStyle w:val="000000100000" w:firstRow="0" w:lastRow="0" w:firstColumn="0" w:lastColumn="0" w:oddVBand="0" w:evenVBand="0" w:oddHBand="1" w:evenHBand="0" w:firstRowFirstColumn="0" w:firstRowLastColumn="0" w:lastRowFirstColumn="0" w:lastRowLastColumn="0"/>
+            </w:pPr>
+            <w:r>
+              <w:t>Sebastian R.</w:t>
+            </w:r>
+          </w:p>
+        </w:tc>
+      </w:tr>
+      <w:tr>
+        <w:tc>
+          <w:tcPr>
+            <w:cnfStyle w:val="001000000000" w:firstRow="0" w:lastRow="0" w:firstColumn="1" w:lastColumn="0" w:oddVBand="0" w:evenVBand="0" w:oddHBand="0" w:evenHBand="0" w:firstRowFirstColumn="0" w:firstRowLastColumn="0" w:lastRowFirstColumn="0" w:lastRowLastColumn="0"/>
+            <w:tcW w:w="4531" w:type="dxa"/>
+            <w:tcBorders>
+              <w:right w:val="single" w:sz="12" w:space="0" w:color="auto"/>
+            </w:tcBorders>
+          </w:tcPr>
+          <w:p>
+            <w:pPr>
+              <w:rPr>
+                <w:b w:val="0"/>
+                <w:bCs w:val="0"/>
+              </w:rPr>
+            </w:pPr>
+            <w:r>
+              <w:rPr>
+                <w:b w:val="0"/>
+                <w:bCs w:val="0"/>
+              </w:rPr>
+              <w:t>Datenmodelle in Angular anlegen</w:t>
+            </w:r>
+          </w:p>
+        </w:tc>
+        <w:tc>
+          <w:tcPr>
+            <w:tcW w:w="1843" w:type="dxa"/>
+            <w:tcBorders>
+              <w:left w:val="single" w:sz="12" w:space="0" w:color="auto"/>
+              <w:right w:val="single" w:sz="12" w:space="0" w:color="auto"/>
+            </w:tcBorders>
+          </w:tcPr>
+          <w:p>
+            <w:pPr>
+              <w:jc w:val="right"/>
+              <w:cnfStyle w:val="000000000000" w:firstRow="0" w:lastRow="0" w:firstColumn="0" w:lastColumn="0" w:oddVBand="0" w:evenVBand="0" w:oddHBand="0" w:evenHBand="0" w:firstRowFirstColumn="0" w:firstRowLastColumn="0" w:lastRowFirstColumn="0" w:lastRowLastColumn="0"/>
+            </w:pPr>
+            <w:r>
+              <w:t>1,25</w:t>
+            </w:r>
+            <w:r>
+              <w:t xml:space="preserve"> Stunden</w:t>
+            </w:r>
+          </w:p>
+        </w:tc>
+        <w:tc>
+          <w:tcPr>
+            <w:tcW w:w="2686" w:type="dxa"/>
+            <w:tcBorders>
+              <w:left w:val="single" w:sz="12" w:space="0" w:color="auto"/>
+            </w:tcBorders>
+          </w:tcPr>
+          <w:p>
+            <w:pPr>
+              <w:jc w:val="right"/>
+              <w:cnfStyle w:val="000000000000" w:firstRow="0" w:lastRow="0" w:firstColumn="0" w:lastColumn="0" w:oddVBand="0" w:evenVBand="0" w:oddHBand="0" w:evenHBand="0" w:firstRowFirstColumn="0" w:firstRowLastColumn="0" w:lastRowFirstColumn="0" w:lastRowLastColumn="0"/>
+            </w:pPr>
+            <w:r>
+              <w:t>Maximilian B.</w:t>
+            </w:r>
+          </w:p>
+        </w:tc>
+      </w:tr>
+      <w:tr>
+        <w:trPr>
+          <w:cnfStyle w:val="000000100000" w:firstRow="0" w:lastRow="0" w:firstColumn="0" w:lastColumn="0" w:oddVBand="0" w:evenVBand="0" w:oddHBand="1" w:evenHBand="0" w:firstRowFirstColumn="0" w:firstRowLastColumn="0" w:lastRowFirstColumn="0" w:lastRowLastColumn="0"/>
+        </w:trPr>
+        <w:tc>
+          <w:tcPr>
+            <w:cnfStyle w:val="001000000000" w:firstRow="0" w:lastRow="0" w:firstColumn="1" w:lastColumn="0" w:oddVBand="0" w:evenVBand="0" w:oddHBand="0" w:evenHBand="0" w:firstRowFirstColumn="0" w:firstRowLastColumn="0" w:lastRowFirstColumn="0" w:lastRowLastColumn="0"/>
+            <w:tcW w:w="4531" w:type="dxa"/>
+            <w:tcBorders>
+              <w:right w:val="single" w:sz="12" w:space="0" w:color="auto"/>
+            </w:tcBorders>
+          </w:tcPr>
+          <w:p>
+            <w:pPr>
+              <w:rPr>
+                <w:b w:val="0"/>
+                <w:bCs w:val="0"/>
+              </w:rPr>
+            </w:pPr>
+            <w:r>
+              <w:rPr>
+                <w:b w:val="0"/>
+                <w:bCs w:val="0"/>
+              </w:rPr>
+              <w:t>API für Posts &amp; Kommentare in Back</w:t>
+            </w:r>
+            <w:r>
+              <w:rPr>
+                <w:b w:val="0"/>
+                <w:bCs w:val="0"/>
+              </w:rPr>
+              <w:t>-E</w:t>
+            </w:r>
+            <w:r>
+              <w:rPr>
+                <w:b w:val="0"/>
+                <w:bCs w:val="0"/>
+              </w:rPr>
+              <w:t xml:space="preserve">nd </w:t>
+            </w:r>
+            <w:r>
+              <w:rPr>
+                <w:b w:val="0"/>
+                <w:bCs w:val="0"/>
+              </w:rPr>
+              <w:t>coden</w:t>
+            </w:r>
+          </w:p>
+        </w:tc>
+        <w:tc>
+          <w:tcPr>
+            <w:tcW w:w="1843" w:type="dxa"/>
+            <w:tcBorders>
+              <w:left w:val="single" w:sz="12" w:space="0" w:color="auto"/>
+              <w:right w:val="single" w:sz="12" w:space="0" w:color="auto"/>
+            </w:tcBorders>
+          </w:tcPr>
+          <w:p>
+            <w:pPr>
+              <w:jc w:val="right"/>
+              <w:cnfStyle w:val="000000100000" w:firstRow="0" w:lastRow="0" w:firstColumn="0" w:lastColumn="0" w:oddVBand="0" w:evenVBand="0" w:oddHBand="1" w:evenHBand="0" w:firstRowFirstColumn="0" w:firstRowLastColumn="0" w:lastRowFirstColumn="0" w:lastRowLastColumn="0"/>
+            </w:pPr>
+            <w:r>
+              <w:t>2 Stunden</w:t>
+            </w:r>
+          </w:p>
+        </w:tc>
+        <w:tc>
+          <w:tcPr>
+            <w:tcW w:w="2686" w:type="dxa"/>
+            <w:tcBorders>
+              <w:left w:val="single" w:sz="12" w:space="0" w:color="auto"/>
+            </w:tcBorders>
+          </w:tcPr>
+          <w:p>
+            <w:pPr>
+              <w:jc w:val="right"/>
+              <w:cnfStyle w:val="000000100000" w:firstRow="0" w:lastRow="0" w:firstColumn="0" w:lastColumn="0" w:oddVBand="0" w:evenVBand="0" w:oddHBand="1" w:evenHBand="0" w:firstRowFirstColumn="0" w:firstRowLastColumn="0" w:lastRowFirstColumn="0" w:lastRowLastColumn="0"/>
+            </w:pPr>
+            <w:r>
+              <w:t>Maximilian B.</w:t>
+            </w:r>
+          </w:p>
+        </w:tc>
+      </w:tr>
+      <w:tr>
+        <w:tc>
+          <w:tcPr>
+            <w:cnfStyle w:val="001000000000" w:firstRow="0" w:lastRow="0" w:firstColumn="1" w:lastColumn="0" w:oddVBand="0" w:evenVBand="0" w:oddHBand="0" w:evenHBand="0" w:firstRowFirstColumn="0" w:firstRowLastColumn="0" w:lastRowFirstColumn="0" w:lastRowLastColumn="0"/>
+            <w:tcW w:w="4531" w:type="dxa"/>
+            <w:tcBorders>
+              <w:right w:val="single" w:sz="12" w:space="0" w:color="auto"/>
+            </w:tcBorders>
+          </w:tcPr>
+          <w:p>
+            <w:pPr>
+              <w:rPr>
+                <w:b w:val="0"/>
+                <w:bCs w:val="0"/>
+              </w:rPr>
+            </w:pPr>
+            <w:r>
+              <w:rPr>
+                <w:b w:val="0"/>
+                <w:bCs w:val="0"/>
+              </w:rPr>
+              <w:t>Front-End für Topic bauen</w:t>
+            </w:r>
+          </w:p>
+        </w:tc>
+        <w:tc>
+          <w:tcPr>
+            <w:tcW w:w="1843" w:type="dxa"/>
+            <w:tcBorders>
+              <w:left w:val="single" w:sz="12" w:space="0" w:color="auto"/>
+              <w:right w:val="single" w:sz="12" w:space="0" w:color="auto"/>
+            </w:tcBorders>
+          </w:tcPr>
+          <w:p>
+            <w:pPr>
+              <w:jc w:val="right"/>
+              <w:cnfStyle w:val="000000000000" w:firstRow="0" w:lastRow="0" w:firstColumn="0" w:lastColumn="0" w:oddVBand="0" w:evenVBand="0" w:oddHBand="0" w:evenHBand="0" w:firstRowFirstColumn="0" w:firstRowLastColumn="0" w:lastRowFirstColumn="0" w:lastRowLastColumn="0"/>
+            </w:pPr>
+            <w:r>
+              <w:t>1</w:t>
+            </w:r>
+            <w:r>
+              <w:t xml:space="preserve"> Stunde</w:t>
+            </w:r>
+          </w:p>
+        </w:tc>
+        <w:tc>
+          <w:tcPr>
+            <w:tcW w:w="2686" w:type="dxa"/>
+            <w:tcBorders>
+              <w:left w:val="single" w:sz="12" w:space="0" w:color="auto"/>
+            </w:tcBorders>
+          </w:tcPr>
+          <w:p>
+            <w:pPr>
+              <w:jc w:val="right"/>
+              <w:cnfStyle w:val="000000000000" w:firstRow="0" w:lastRow="0" w:firstColumn="0" w:lastColumn="0" w:oddVBand="0" w:evenVBand="0" w:oddHBand="0" w:evenHBand="0" w:firstRowFirstColumn="0" w:firstRowLastColumn="0" w:lastRowFirstColumn="0" w:lastRowLastColumn="0"/>
+            </w:pPr>
+            <w:r>
+              <w:t>Sebastian R.</w:t>
+            </w:r>
+          </w:p>
+        </w:tc>
+      </w:tr>
+      <w:tr>
+        <w:trPr>
+          <w:cnfStyle w:val="000000100000" w:firstRow="0" w:lastRow="0" w:firstColumn="0" w:lastColumn="0" w:oddVBand="0" w:evenVBand="0" w:oddHBand="1" w:evenHBand="0" w:firstRowFirstColumn="0" w:firstRowLastColumn="0" w:lastRowFirstColumn="0" w:lastRowLastColumn="0"/>
+        </w:trPr>
+        <w:tc>
+          <w:tcPr>
+            <w:cnfStyle w:val="001000000000" w:firstRow="0" w:lastRow="0" w:firstColumn="1" w:lastColumn="0" w:oddVBand="0" w:evenVBand="0" w:oddHBand="0" w:evenHBand="0" w:firstRowFirstColumn="0" w:firstRowLastColumn="0" w:lastRowFirstColumn="0" w:lastRowLastColumn="0"/>
+            <w:tcW w:w="4531" w:type="dxa"/>
+            <w:tcBorders>
+              <w:right w:val="single" w:sz="12" w:space="0" w:color="auto"/>
+            </w:tcBorders>
+          </w:tcPr>
+          <w:p>
+            <w:pPr>
+              <w:rPr>
+                <w:b w:val="0"/>
+                <w:bCs w:val="0"/>
+                <w:lang w:val="en-US"/>
+              </w:rPr>
+            </w:pPr>
+            <w:r>
+              <w:rPr>
+                <w:b w:val="0"/>
+                <w:bCs w:val="0"/>
+                <w:lang w:val="en-US"/>
+              </w:rPr>
+              <w:t>API für Topics in Back-End coden</w:t>
+            </w:r>
+          </w:p>
+        </w:tc>
+        <w:tc>
+          <w:tcPr>
+            <w:tcW w:w="1843" w:type="dxa"/>
+            <w:tcBorders>
+              <w:left w:val="single" w:sz="12" w:space="0" w:color="auto"/>
+              <w:right w:val="single" w:sz="12" w:space="0" w:color="auto"/>
+            </w:tcBorders>
+          </w:tcPr>
+          <w:p>
+            <w:pPr>
+              <w:jc w:val="right"/>
+              <w:cnfStyle w:val="000000100000" w:firstRow="0" w:lastRow="0" w:firstColumn="0" w:lastColumn="0" w:oddVBand="0" w:evenVBand="0" w:oddHBand="1" w:evenHBand="0" w:firstRowFirstColumn="0" w:firstRowLastColumn="0" w:lastRowFirstColumn="0" w:lastRowLastColumn="0"/>
+            </w:pPr>
+            <w:r>
+              <w:t>3 Stunden</w:t>
+            </w:r>
+          </w:p>
+        </w:tc>
+        <w:tc>
+          <w:tcPr>
+            <w:tcW w:w="2686" w:type="dxa"/>
+            <w:tcBorders>
+              <w:left w:val="single" w:sz="12" w:space="0" w:color="auto"/>
+            </w:tcBorders>
+          </w:tcPr>
+          <w:p>
+            <w:pPr>
+              <w:jc w:val="right"/>
+              <w:cnfStyle w:val="000000100000" w:firstRow="0" w:lastRow="0" w:firstColumn="0" w:lastColumn="0" w:oddVBand="0" w:evenVBand="0" w:oddHBand="1" w:evenHBand="0" w:firstRowFirstColumn="0" w:firstRowLastColumn="0" w:lastRowFirstColumn="0" w:lastRowLastColumn="0"/>
+            </w:pPr>
+            <w:r>
+              <w:t>Maximilian B.</w:t>
+            </w:r>
+          </w:p>
+        </w:tc>
+      </w:tr>
+      <w:tr>
+        <w:tc>
+          <w:tcPr>
+            <w:cnfStyle w:val="001000000000" w:firstRow="0" w:lastRow="0" w:firstColumn="1" w:lastColumn="0" w:oddVBand="0" w:evenVBand="0" w:oddHBand="0" w:evenHBand="0" w:firstRowFirstColumn="0" w:firstRowLastColumn="0" w:lastRowFirstColumn="0" w:lastRowLastColumn="0"/>
+            <w:tcW w:w="4531" w:type="dxa"/>
+            <w:tcBorders>
+              <w:right w:val="single" w:sz="12" w:space="0" w:color="auto"/>
+            </w:tcBorders>
+          </w:tcPr>
+          <w:p>
+            <w:pPr>
+              <w:rPr>
+                <w:b w:val="0"/>
+                <w:bCs w:val="0"/>
+              </w:rPr>
+            </w:pPr>
+            <w:r>
+              <w:rPr>
+                <w:b w:val="0"/>
+                <w:bCs w:val="0"/>
+              </w:rPr>
+              <w:t>Suchleiste aus Navigationsleiste entfernen</w:t>
+            </w:r>
+          </w:p>
+        </w:tc>
+        <w:tc>
+          <w:tcPr>
+            <w:tcW w:w="1843" w:type="dxa"/>
+            <w:tcBorders>
+              <w:left w:val="single" w:sz="12" w:space="0" w:color="auto"/>
+              <w:right w:val="single" w:sz="12" w:space="0" w:color="auto"/>
+            </w:tcBorders>
+          </w:tcPr>
+          <w:p>
+            <w:pPr>
+              <w:jc w:val="right"/>
+              <w:cnfStyle w:val="000000000000" w:firstRow="0" w:lastRow="0" w:firstColumn="0" w:lastColumn="0" w:oddVBand="0" w:evenVBand="0" w:oddHBand="0" w:evenHBand="0" w:firstRowFirstColumn="0" w:firstRowLastColumn="0" w:lastRowFirstColumn="0" w:lastRowLastColumn="0"/>
+            </w:pPr>
+            <w:r>
+              <w:t>0</w:t>
+            </w:r>
+            <w:r>
+              <w:t>,</w:t>
+            </w:r>
+            <w:r>
+              <w:t>25 Stunden</w:t>
+            </w:r>
+          </w:p>
+        </w:tc>
+        <w:tc>
+          <w:tcPr>
+            <w:tcW w:w="2686" w:type="dxa"/>
+            <w:tcBorders>
+              <w:left w:val="single" w:sz="12" w:space="0" w:color="auto"/>
+            </w:tcBorders>
+          </w:tcPr>
+          <w:p>
+            <w:pPr>
+              <w:jc w:val="right"/>
+              <w:cnfStyle w:val="000000000000" w:firstRow="0" w:lastRow="0" w:firstColumn="0" w:lastColumn="0" w:oddVBand="0" w:evenVBand="0" w:oddHBand="0" w:evenHBand="0" w:firstRowFirstColumn="0" w:firstRowLastColumn="0" w:lastRowFirstColumn="0" w:lastRowLastColumn="0"/>
+            </w:pPr>
+            <w:r>
+              <w:t>Sebastian R.</w:t>
+            </w:r>
+          </w:p>
+        </w:tc>
+      </w:tr>
+      <w:tr>
+        <w:trPr>
+          <w:cnfStyle w:val="000000100000" w:firstRow="0" w:lastRow="0" w:firstColumn="0" w:lastColumn="0" w:oddVBand="0" w:evenVBand="0" w:oddHBand="1" w:evenHBand="0" w:firstRowFirstColumn="0" w:firstRowLastColumn="0" w:lastRowFirstColumn="0" w:lastRowLastColumn="0"/>
+        </w:trPr>
+        <w:tc>
+          <w:tcPr>
+            <w:cnfStyle w:val="001000000000" w:firstRow="0" w:lastRow="0" w:firstColumn="1" w:lastColumn="0" w:oddVBand="0" w:evenVBand="0" w:oddHBand="0" w:evenHBand="0" w:firstRowFirstColumn="0" w:firstRowLastColumn="0" w:lastRowFirstColumn="0" w:lastRowLastColumn="0"/>
+            <w:tcW w:w="4531" w:type="dxa"/>
+            <w:tcBorders>
+              <w:right w:val="single" w:sz="12" w:space="0" w:color="auto"/>
+            </w:tcBorders>
+          </w:tcPr>
+          <w:p>
+            <w:pPr>
+              <w:rPr>
+                <w:b w:val="0"/>
+                <w:bCs w:val="0"/>
+              </w:rPr>
+            </w:pPr>
+            <w:r>
+              <w:rPr>
+                <w:b w:val="0"/>
+                <w:bCs w:val="0"/>
+              </w:rPr>
+              <w:t>Labels in Posts Front-End implementieren</w:t>
+            </w:r>
+          </w:p>
+        </w:tc>
+        <w:tc>
+          <w:tcPr>
+            <w:tcW w:w="1843" w:type="dxa"/>
+            <w:tcBorders>
+              <w:left w:val="single" w:sz="12" w:space="0" w:color="auto"/>
+              <w:right w:val="single" w:sz="12" w:space="0" w:color="auto"/>
+            </w:tcBorders>
+          </w:tcPr>
+          <w:p>
+            <w:pPr>
+              <w:jc w:val="right"/>
+              <w:cnfStyle w:val="000000100000" w:firstRow="0" w:lastRow="0" w:firstColumn="0" w:lastColumn="0" w:oddVBand="0" w:evenVBand="0" w:oddHBand="1" w:evenHBand="0" w:firstRowFirstColumn="0" w:firstRowLastColumn="0" w:lastRowFirstColumn="0" w:lastRowLastColumn="0"/>
+            </w:pPr>
+            <w:r>
+              <w:t>2,5</w:t>
+            </w:r>
+            <w:r>
+              <w:t xml:space="preserve"> Stunden</w:t>
+            </w:r>
+          </w:p>
+        </w:tc>
+        <w:tc>
+          <w:tcPr>
+            <w:tcW w:w="2686" w:type="dxa"/>
+            <w:tcBorders>
+              <w:left w:val="single" w:sz="12" w:space="0" w:color="auto"/>
+            </w:tcBorders>
+          </w:tcPr>
+          <w:p>
+            <w:pPr>
+              <w:jc w:val="right"/>
+              <w:cnfStyle w:val="000000100000" w:firstRow="0" w:lastRow="0" w:firstColumn="0" w:lastColumn="0" w:oddVBand="0" w:evenVBand="0" w:oddHBand="1" w:evenHBand="0" w:firstRowFirstColumn="0" w:firstRowLastColumn="0" w:lastRowFirstColumn="0" w:lastRowLastColumn="0"/>
+            </w:pPr>
+            <w:r>
+              <w:t>Sebastian R.</w:t>
+            </w:r>
+          </w:p>
+        </w:tc>
+      </w:tr>
+      <w:tr>
+        <w:tc>
+          <w:tcPr>
+            <w:cnfStyle w:val="001000000000" w:firstRow="0" w:lastRow="0" w:firstColumn="1" w:lastColumn="0" w:oddVBand="0" w:evenVBand="0" w:oddHBand="0" w:evenHBand="0" w:firstRowFirstColumn="0" w:firstRowLastColumn="0" w:lastRowFirstColumn="0" w:lastRowLastColumn="0"/>
+            <w:tcW w:w="4531" w:type="dxa"/>
+            <w:tcBorders>
+              <w:right w:val="single" w:sz="12" w:space="0" w:color="auto"/>
+            </w:tcBorders>
+          </w:tcPr>
+          <w:p>
+            <w:pPr>
+              <w:rPr>
+                <w:b w:val="0"/>
+                <w:bCs w:val="0"/>
+              </w:rPr>
+            </w:pPr>
+            <w:r>
+              <w:rPr>
+                <w:b w:val="0"/>
+                <w:bCs w:val="0"/>
+              </w:rPr>
+              <w:t>Front-End Login funktional integrieren</w:t>
+            </w:r>
+          </w:p>
+        </w:tc>
+        <w:tc>
+          <w:tcPr>
+            <w:tcW w:w="1843" w:type="dxa"/>
+            <w:tcBorders>
+              <w:left w:val="single" w:sz="12" w:space="0" w:color="auto"/>
+              <w:right w:val="single" w:sz="12" w:space="0" w:color="auto"/>
+            </w:tcBorders>
+          </w:tcPr>
+          <w:p>
+            <w:pPr>
+              <w:jc w:val="right"/>
+              <w:cnfStyle w:val="000000000000" w:firstRow="0" w:lastRow="0" w:firstColumn="0" w:lastColumn="0" w:oddVBand="0" w:evenVBand="0" w:oddHBand="0" w:evenHBand="0" w:firstRowFirstColumn="0" w:firstRowLastColumn="0" w:lastRowFirstColumn="0" w:lastRowLastColumn="0"/>
+            </w:pPr>
+            <w:r>
+              <w:t>2,5</w:t>
+            </w:r>
+            <w:r>
+              <w:t xml:space="preserve"> Stunden</w:t>
+            </w:r>
+          </w:p>
+        </w:tc>
+        <w:tc>
+          <w:tcPr>
+            <w:tcW w:w="2686" w:type="dxa"/>
+            <w:tcBorders>
+              <w:left w:val="single" w:sz="12" w:space="0" w:color="auto"/>
+            </w:tcBorders>
+          </w:tcPr>
+          <w:p>
+            <w:pPr>
+              <w:jc w:val="right"/>
+              <w:cnfStyle w:val="000000000000" w:firstRow="0" w:lastRow="0" w:firstColumn="0" w:lastColumn="0" w:oddVBand="0" w:evenVBand="0" w:oddHBand="0" w:evenHBand="0" w:firstRowFirstColumn="0" w:firstRowLastColumn="0" w:lastRowFirstColumn="0" w:lastRowLastColumn="0"/>
+            </w:pPr>
+            <w:r>
+              <w:t>Maximilian B.</w:t>
+            </w:r>
+          </w:p>
+        </w:tc>
+      </w:tr>
+      <w:tr>
+        <w:trPr>
+          <w:cnfStyle w:val="000000100000" w:firstRow="0" w:lastRow="0" w:firstColumn="0" w:lastColumn="0" w:oddVBand="0" w:evenVBand="0" w:oddHBand="1" w:evenHBand="0" w:firstRowFirstColumn="0" w:firstRowLastColumn="0" w:lastRowFirstColumn="0" w:lastRowLastColumn="0"/>
+        </w:trPr>
+        <w:tc>
+          <w:tcPr>
+            <w:cnfStyle w:val="001000000000" w:firstRow="0" w:lastRow="0" w:firstColumn="1" w:lastColumn="0" w:oddVBand="0" w:evenVBand="0" w:oddHBand="0" w:evenHBand="0" w:firstRowFirstColumn="0" w:firstRowLastColumn="0" w:lastRowFirstColumn="0" w:lastRowLastColumn="0"/>
+            <w:tcW w:w="4531" w:type="dxa"/>
+            <w:tcBorders>
+              <w:right w:val="single" w:sz="12" w:space="0" w:color="auto"/>
+            </w:tcBorders>
+          </w:tcPr>
+          <w:p>
+            <w:pPr>
+              <w:rPr>
+                <w:b w:val="0"/>
+                <w:bCs w:val="0"/>
+              </w:rPr>
+            </w:pPr>
+            <w:r>
+              <w:rPr>
+                <w:b w:val="0"/>
+                <w:bCs w:val="0"/>
+              </w:rPr>
+              <w:t>Sitemap erstellen</w:t>
+            </w:r>
+          </w:p>
+        </w:tc>
+        <w:tc>
+          <w:tcPr>
+            <w:tcW w:w="1843" w:type="dxa"/>
+            <w:tcBorders>
+              <w:left w:val="single" w:sz="12" w:space="0" w:color="auto"/>
+              <w:right w:val="single" w:sz="12" w:space="0" w:color="auto"/>
+            </w:tcBorders>
+          </w:tcPr>
+          <w:p>
+            <w:pPr>
+              <w:jc w:val="right"/>
+              <w:cnfStyle w:val="000000100000" w:firstRow="0" w:lastRow="0" w:firstColumn="0" w:lastColumn="0" w:oddVBand="0" w:evenVBand="0" w:oddHBand="1" w:evenHBand="0" w:firstRowFirstColumn="0" w:firstRowLastColumn="0" w:lastRowFirstColumn="0" w:lastRowLastColumn="0"/>
+            </w:pPr>
+            <w:r>
+              <w:t>0,5 Stunden</w:t>
+            </w:r>
+          </w:p>
+        </w:tc>
+        <w:tc>
+          <w:tcPr>
+            <w:tcW w:w="2686" w:type="dxa"/>
+            <w:tcBorders>
+              <w:left w:val="single" w:sz="12" w:space="0" w:color="auto"/>
+            </w:tcBorders>
+          </w:tcPr>
+          <w:p>
+            <w:pPr>
+              <w:jc w:val="right"/>
+              <w:cnfStyle w:val="000000100000" w:firstRow="0" w:lastRow="0" w:firstColumn="0" w:lastColumn="0" w:oddVBand="0" w:evenVBand="0" w:oddHBand="1" w:evenHBand="0" w:firstRowFirstColumn="0" w:firstRowLastColumn="0" w:lastRowFirstColumn="0" w:lastRowLastColumn="0"/>
+            </w:pPr>
+            <w:r>
+              <w:t>Sebastian R.</w:t>
+            </w:r>
+          </w:p>
+        </w:tc>
+      </w:tr>
+      <w:tr>
+        <w:tc>
+          <w:tcPr>
+            <w:cnfStyle w:val="001000000000" w:firstRow="0" w:lastRow="0" w:firstColumn="1" w:lastColumn="0" w:oddVBand="0" w:evenVBand="0" w:oddHBand="0" w:evenHBand="0" w:firstRowFirstColumn="0" w:firstRowLastColumn="0" w:lastRowFirstColumn="0" w:lastRowLastColumn="0"/>
+            <w:tcW w:w="4531" w:type="dxa"/>
+            <w:tcBorders>
+              <w:right w:val="single" w:sz="12" w:space="0" w:color="auto"/>
+            </w:tcBorders>
+          </w:tcPr>
+          <w:p>
+            <w:pPr>
+              <w:rPr>
+                <w:b w:val="0"/>
+                <w:bCs w:val="0"/>
+              </w:rPr>
+            </w:pPr>
+            <w:r>
+              <w:rPr>
+                <w:b w:val="0"/>
+                <w:bCs w:val="0"/>
+              </w:rPr>
+              <w:t>Topic Erstellung ins Front-End einbauen</w:t>
+            </w:r>
+          </w:p>
+        </w:tc>
+        <w:tc>
+          <w:tcPr>
+            <w:tcW w:w="1843" w:type="dxa"/>
+            <w:tcBorders>
+              <w:left w:val="single" w:sz="12" w:space="0" w:color="auto"/>
+              <w:right w:val="single" w:sz="12" w:space="0" w:color="auto"/>
+            </w:tcBorders>
+          </w:tcPr>
+          <w:p>
+            <w:pPr>
+              <w:jc w:val="right"/>
+              <w:cnfStyle w:val="000000000000" w:firstRow="0" w:lastRow="0" w:firstColumn="0" w:lastColumn="0" w:oddVBand="0" w:evenVBand="0" w:oddHBand="0" w:evenHBand="0" w:firstRowFirstColumn="0" w:firstRowLastColumn="0" w:lastRowFirstColumn="0" w:lastRowLastColumn="0"/>
+            </w:pPr>
+            <w:r>
+              <w:t>1,25</w:t>
+            </w:r>
+            <w:r>
+              <w:t xml:space="preserve"> Stunden</w:t>
+            </w:r>
+          </w:p>
+        </w:tc>
+        <w:tc>
+          <w:tcPr>
+            <w:tcW w:w="2686" w:type="dxa"/>
+            <w:tcBorders>
+              <w:left w:val="single" w:sz="12" w:space="0" w:color="auto"/>
+            </w:tcBorders>
+          </w:tcPr>
+          <w:p>
+            <w:pPr>
+              <w:jc w:val="right"/>
+              <w:cnfStyle w:val="000000000000" w:firstRow="0" w:lastRow="0" w:firstColumn="0" w:lastColumn="0" w:oddVBand="0" w:evenVBand="0" w:oddHBand="0" w:evenHBand="0" w:firstRowFirstColumn="0" w:firstRowLastColumn="0" w:lastRowFirstColumn="0" w:lastRowLastColumn="0"/>
+            </w:pPr>
+            <w:r>
+              <w:t>Sebastian R.</w:t>
+            </w:r>
+          </w:p>
+        </w:tc>
+      </w:tr>
+      <w:tr>
+        <w:trPr>
+          <w:cnfStyle w:val="000000100000" w:firstRow="0" w:lastRow="0" w:firstColumn="0" w:lastColumn="0" w:oddVBand="0" w:evenVBand="0" w:oddHBand="1" w:evenHBand="0" w:firstRowFirstColumn="0" w:firstRowLastColumn="0" w:lastRowFirstColumn="0" w:lastRowLastColumn="0"/>
+        </w:trPr>
+        <w:tc>
+          <w:tcPr>
+            <w:cnfStyle w:val="001000000000" w:firstRow="0" w:lastRow="0" w:firstColumn="1" w:lastColumn="0" w:oddVBand="0" w:evenVBand="0" w:oddHBand="0" w:evenHBand="0" w:firstRowFirstColumn="0" w:firstRowLastColumn="0" w:lastRowFirstColumn="0" w:lastRowLastColumn="0"/>
+            <w:tcW w:w="4531" w:type="dxa"/>
+            <w:tcBorders>
+              <w:right w:val="single" w:sz="12" w:space="0" w:color="auto"/>
+            </w:tcBorders>
+          </w:tcPr>
+          <w:p>
+            <w:pPr>
+              <w:rPr>
+                <w:b w:val="0"/>
+                <w:bCs w:val="0"/>
+              </w:rPr>
+            </w:pPr>
+            <w:r>
+              <w:rPr>
+                <w:b w:val="0"/>
+                <w:bCs w:val="0"/>
+              </w:rPr>
+              <w:t>Kommentar Erstellung ins Front-End einbauen</w:t>
+            </w:r>
+          </w:p>
+        </w:tc>
+        <w:tc>
+          <w:tcPr>
+            <w:tcW w:w="1843" w:type="dxa"/>
+            <w:tcBorders>
+              <w:left w:val="single" w:sz="12" w:space="0" w:color="auto"/>
+              <w:right w:val="single" w:sz="12" w:space="0" w:color="auto"/>
+            </w:tcBorders>
+          </w:tcPr>
+          <w:p>
+            <w:pPr>
+              <w:jc w:val="right"/>
+              <w:cnfStyle w:val="000000100000" w:firstRow="0" w:lastRow="0" w:firstColumn="0" w:lastColumn="0" w:oddVBand="0" w:evenVBand="0" w:oddHBand="1" w:evenHBand="0" w:firstRowFirstColumn="0" w:firstRowLastColumn="0" w:lastRowFirstColumn="0" w:lastRowLastColumn="0"/>
+            </w:pPr>
+            <w:r>
+              <w:t>0,75 Stunden</w:t>
+            </w:r>
+          </w:p>
+        </w:tc>
+        <w:tc>
+          <w:tcPr>
+            <w:tcW w:w="2686" w:type="dxa"/>
+            <w:tcBorders>
+              <w:left w:val="single" w:sz="12" w:space="0" w:color="auto"/>
+            </w:tcBorders>
+          </w:tcPr>
+          <w:p>
+            <w:pPr>
+              <w:jc w:val="right"/>
+              <w:cnfStyle w:val="000000100000" w:firstRow="0" w:lastRow="0" w:firstColumn="0" w:lastColumn="0" w:oddVBand="0" w:evenVBand="0" w:oddHBand="1" w:evenHBand="0" w:firstRowFirstColumn="0" w:firstRowLastColumn="0" w:lastRowFirstColumn="0" w:lastRowLastColumn="0"/>
+            </w:pPr>
+            <w:r>
+              <w:t>Sebastian R.</w:t>
+            </w:r>
+          </w:p>
+        </w:tc>
+      </w:tr>
+      <w:tr>
+        <w:tc>
+          <w:tcPr>
+            <w:cnfStyle w:val="001000000000" w:firstRow="0" w:lastRow="0" w:firstColumn="1" w:lastColumn="0" w:oddVBand="0" w:evenVBand="0" w:oddHBand="0" w:evenHBand="0" w:firstRowFirstColumn="0" w:firstRowLastColumn="0" w:lastRowFirstColumn="0" w:lastRowLastColumn="0"/>
+            <w:tcW w:w="4531" w:type="dxa"/>
+            <w:tcBorders>
+              <w:right w:val="single" w:sz="12" w:space="0" w:color="auto"/>
+            </w:tcBorders>
+          </w:tcPr>
+          <w:p>
+            <w:pPr>
+              <w:rPr>
+                <w:b w:val="0"/>
+                <w:bCs w:val="0"/>
+              </w:rPr>
+            </w:pPr>
+            <w:r>
+              <w:rPr>
+                <w:b w:val="0"/>
+                <w:bCs w:val="0"/>
+              </w:rPr>
+              <w:t>Label Verwaltung in Back- &amp; Front-End coden</w:t>
+            </w:r>
+          </w:p>
+        </w:tc>
+        <w:tc>
+          <w:tcPr>
+            <w:tcW w:w="1843" w:type="dxa"/>
+            <w:tcBorders>
+              <w:left w:val="single" w:sz="12" w:space="0" w:color="auto"/>
+              <w:right w:val="single" w:sz="12" w:space="0" w:color="auto"/>
+            </w:tcBorders>
+          </w:tcPr>
+          <w:p>
+            <w:pPr>
+              <w:jc w:val="right"/>
+              <w:cnfStyle w:val="000000000000" w:firstRow="0" w:lastRow="0" w:firstColumn="0" w:lastColumn="0" w:oddVBand="0" w:evenVBand="0" w:oddHBand="0" w:evenHBand="0" w:firstRowFirstColumn="0" w:firstRowLastColumn="0" w:lastRowFirstColumn="0" w:lastRowLastColumn="0"/>
+            </w:pPr>
+            <w:r>
+              <w:t>4</w:t>
+            </w:r>
+            <w:r>
+              <w:t>,5 Stunden</w:t>
+            </w:r>
+          </w:p>
+        </w:tc>
+        <w:tc>
+          <w:tcPr>
+            <w:tcW w:w="2686" w:type="dxa"/>
+            <w:tcBorders>
+              <w:left w:val="single" w:sz="12" w:space="0" w:color="auto"/>
+            </w:tcBorders>
+          </w:tcPr>
+          <w:p>
+            <w:pPr>
+              <w:jc w:val="right"/>
+              <w:cnfStyle w:val="000000000000" w:firstRow="0" w:lastRow="0" w:firstColumn="0" w:lastColumn="0" w:oddVBand="0" w:evenVBand="0" w:oddHBand="0" w:evenHBand="0" w:firstRowFirstColumn="0" w:firstRowLastColumn="0" w:lastRowFirstColumn="0" w:lastRowLastColumn="0"/>
+            </w:pPr>
+            <w:r>
+              <w:t>Sebastian R.</w:t>
+            </w:r>
+          </w:p>
+        </w:tc>
+      </w:tr>
+      <w:tr>
+        <w:trPr>
+          <w:cnfStyle w:val="000000100000" w:firstRow="0" w:lastRow="0" w:firstColumn="0" w:lastColumn="0" w:oddVBand="0" w:evenVBand="0" w:oddHBand="1" w:evenHBand="0" w:firstRowFirstColumn="0" w:firstRowLastColumn="0" w:lastRowFirstColumn="0" w:lastRowLastColumn="0"/>
+        </w:trPr>
+        <w:tc>
+          <w:tcPr>
+            <w:cnfStyle w:val="001000000000" w:firstRow="0" w:lastRow="0" w:firstColumn="1" w:lastColumn="0" w:oddVBand="0" w:evenVBand="0" w:oddHBand="0" w:evenHBand="0" w:firstRowFirstColumn="0" w:firstRowLastColumn="0" w:lastRowFirstColumn="0" w:lastRowLastColumn="0"/>
+            <w:tcW w:w="4531" w:type="dxa"/>
+            <w:tcBorders>
+              <w:right w:val="single" w:sz="12" w:space="0" w:color="auto"/>
+            </w:tcBorders>
+          </w:tcPr>
+          <w:p>
+            <w:pPr>
+              <w:rPr>
+                <w:b w:val="0"/>
+                <w:bCs w:val="0"/>
+                <w:lang w:val="en-US"/>
+              </w:rPr>
+            </w:pPr>
+            <w:r>
+              <w:rPr>
+                <w:b w:val="0"/>
+                <w:bCs w:val="0"/>
+                <w:lang w:val="en-US"/>
+              </w:rPr>
+              <w:t xml:space="preserve">Post Editor in Front- &amp; Back-End </w:t>
+            </w:r>
+            <w:proofErr w:type="spellStart"/>
+            <w:r>
+              <w:rPr>
+                <w:b w:val="0"/>
+                <w:bCs w:val="0"/>
+                <w:lang w:val="en-US"/>
+              </w:rPr>
+              <w:t>integrieren</w:t>
+            </w:r>
+            <w:proofErr w:type="spellEnd"/>
+          </w:p>
+        </w:tc>
+        <w:tc>
+          <w:tcPr>
+            <w:tcW w:w="1843" w:type="dxa"/>
+            <w:tcBorders>
+              <w:left w:val="single" w:sz="12" w:space="0" w:color="auto"/>
+              <w:right w:val="single" w:sz="12" w:space="0" w:color="auto"/>
+            </w:tcBorders>
+          </w:tcPr>
+          <w:p>
+            <w:pPr>
+              <w:jc w:val="right"/>
+              <w:cnfStyle w:val="000000100000" w:firstRow="0" w:lastRow="0" w:firstColumn="0" w:lastColumn="0" w:oddVBand="0" w:evenVBand="0" w:oddHBand="1" w:evenHBand="0" w:firstRowFirstColumn="0" w:firstRowLastColumn="0" w:lastRowFirstColumn="0" w:lastRowLastColumn="0"/>
+            </w:pPr>
+            <w:r>
+              <w:t>6</w:t>
+            </w:r>
+            <w:r>
+              <w:t>,5 Stunden</w:t>
+            </w:r>
+          </w:p>
+        </w:tc>
+        <w:tc>
+          <w:tcPr>
+            <w:tcW w:w="2686" w:type="dxa"/>
+            <w:tcBorders>
+              <w:left w:val="single" w:sz="12" w:space="0" w:color="auto"/>
+            </w:tcBorders>
+          </w:tcPr>
+          <w:p>
+            <w:pPr>
+              <w:jc w:val="right"/>
+              <w:cnfStyle w:val="000000100000" w:firstRow="0" w:lastRow="0" w:firstColumn="0" w:lastColumn="0" w:oddVBand="0" w:evenVBand="0" w:oddHBand="1" w:evenHBand="0" w:firstRowFirstColumn="0" w:firstRowLastColumn="0" w:lastRowFirstColumn="0" w:lastRowLastColumn="0"/>
+            </w:pPr>
+            <w:r>
+              <w:t>Sebastian R.</w:t>
+            </w:r>
+          </w:p>
+        </w:tc>
+      </w:tr>
+      <w:tr>
+        <w:tc>
+          <w:tcPr>
+            <w:cnfStyle w:val="001000000000" w:firstRow="0" w:lastRow="0" w:firstColumn="1" w:lastColumn="0" w:oddVBand="0" w:evenVBand="0" w:oddHBand="0" w:evenHBand="0" w:firstRowFirstColumn="0" w:firstRowLastColumn="0" w:lastRowFirstColumn="0" w:lastRowLastColumn="0"/>
+            <w:tcW w:w="4531" w:type="dxa"/>
+            <w:tcBorders>
+              <w:right w:val="single" w:sz="12" w:space="0" w:color="auto"/>
+            </w:tcBorders>
+          </w:tcPr>
+          <w:p>
+            <w:pPr>
+              <w:rPr>
+                <w:b w:val="0"/>
+                <w:bCs w:val="0"/>
+              </w:rPr>
+            </w:pPr>
+            <w:r>
+              <w:rPr>
+                <w:b w:val="0"/>
+                <w:bCs w:val="0"/>
+              </w:rPr>
+              <w:t>User-, Post- und Topic API in</w:t>
+            </w:r>
+            <w:r>
+              <w:rPr>
+                <w:b w:val="0"/>
+                <w:bCs w:val="0"/>
+              </w:rPr>
+              <w:t>s Front-End integrieren</w:t>
+            </w:r>
+          </w:p>
+        </w:tc>
+        <w:tc>
+          <w:tcPr>
+            <w:tcW w:w="1843" w:type="dxa"/>
+            <w:tcBorders>
+              <w:left w:val="single" w:sz="12" w:space="0" w:color="auto"/>
+              <w:right w:val="single" w:sz="12" w:space="0" w:color="auto"/>
+            </w:tcBorders>
+          </w:tcPr>
+          <w:p>
+            <w:pPr>
+              <w:jc w:val="right"/>
+              <w:cnfStyle w:val="000000000000" w:firstRow="0" w:lastRow="0" w:firstColumn="0" w:lastColumn="0" w:oddVBand="0" w:evenVBand="0" w:oddHBand="0" w:evenHBand="0" w:firstRowFirstColumn="0" w:firstRowLastColumn="0" w:lastRowFirstColumn="0" w:lastRowLastColumn="0"/>
+            </w:pPr>
+            <w:r>
+              <w:t>ca. 13-15 Stunden</w:t>
+            </w:r>
+          </w:p>
+        </w:tc>
+        <w:tc>
+          <w:tcPr>
+            <w:tcW w:w="2686" w:type="dxa"/>
+            <w:tcBorders>
+              <w:left w:val="single" w:sz="12" w:space="0" w:color="auto"/>
+            </w:tcBorders>
+          </w:tcPr>
+          <w:p>
+            <w:pPr>
+              <w:jc w:val="right"/>
+              <w:cnfStyle w:val="000000000000" w:firstRow="0" w:lastRow="0" w:firstColumn="0" w:lastColumn="0" w:oddVBand="0" w:evenVBand="0" w:oddHBand="0" w:evenHBand="0" w:firstRowFirstColumn="0" w:firstRowLastColumn="0" w:lastRowFirstColumn="0" w:lastRowLastColumn="0"/>
+            </w:pPr>
+            <w:r>
+              <w:t>Maximilian B.</w:t>
+            </w:r>
+          </w:p>
+        </w:tc>
+      </w:tr>
+      <w:tr>
+        <w:trPr>
+          <w:cnfStyle w:val="000000100000" w:firstRow="0" w:lastRow="0" w:firstColumn="0" w:lastColumn="0" w:oddVBand="0" w:evenVBand="0" w:oddHBand="1" w:evenHBand="0" w:firstRowFirstColumn="0" w:firstRowLastColumn="0" w:lastRowFirstColumn="0" w:lastRowLastColumn="0"/>
+        </w:trPr>
+        <w:tc>
+          <w:tcPr>
+            <w:cnfStyle w:val="001000000000" w:firstRow="0" w:lastRow="0" w:firstColumn="1" w:lastColumn="0" w:oddVBand="0" w:evenVBand="0" w:oddHBand="0" w:evenHBand="0" w:firstRowFirstColumn="0" w:firstRowLastColumn="0" w:lastRowFirstColumn="0" w:lastRowLastColumn="0"/>
+            <w:tcW w:w="4531" w:type="dxa"/>
+            <w:tcBorders>
+              <w:right w:val="single" w:sz="12" w:space="0" w:color="auto"/>
+            </w:tcBorders>
+          </w:tcPr>
+          <w:p>
+            <w:pPr>
+              <w:rPr>
+                <w:b w:val="0"/>
+                <w:bCs w:val="0"/>
+              </w:rPr>
+            </w:pPr>
+            <w:r>
+              <w:rPr>
+                <w:b w:val="0"/>
+                <w:bCs w:val="0"/>
+              </w:rPr>
+              <w:t>Bugfixing</w:t>
+            </w:r>
+            <w:r>
+              <w:rPr>
+                <w:b w:val="0"/>
+                <w:bCs w:val="0"/>
+              </w:rPr>
+              <w:t xml:space="preserve"> gesamt</w:t>
+            </w:r>
+          </w:p>
+        </w:tc>
+        <w:tc>
+          <w:tcPr>
+            <w:tcW w:w="1843" w:type="dxa"/>
+            <w:tcBorders>
+              <w:left w:val="single" w:sz="12" w:space="0" w:color="auto"/>
+              <w:right w:val="single" w:sz="12" w:space="0" w:color="auto"/>
+            </w:tcBorders>
+          </w:tcPr>
+          <w:p>
+            <w:pPr>
+              <w:jc w:val="right"/>
+              <w:cnfStyle w:val="000000100000" w:firstRow="0" w:lastRow="0" w:firstColumn="0" w:lastColumn="0" w:oddVBand="0" w:evenVBand="0" w:oddHBand="1" w:evenHBand="0" w:firstRowFirstColumn="0" w:firstRowLastColumn="0" w:lastRowFirstColumn="0" w:lastRowLastColumn="0"/>
+            </w:pPr>
+            <w:r>
+              <w:t>7</w:t>
+            </w:r>
+            <w:r>
+              <w:t xml:space="preserve"> Stunden</w:t>
+            </w:r>
+          </w:p>
+        </w:tc>
+        <w:tc>
+          <w:tcPr>
+            <w:tcW w:w="2686" w:type="dxa"/>
+            <w:tcBorders>
+              <w:left w:val="single" w:sz="12" w:space="0" w:color="auto"/>
+            </w:tcBorders>
+          </w:tcPr>
+          <w:p>
+            <w:pPr>
+              <w:jc w:val="right"/>
+              <w:cnfStyle w:val="000000100000" w:firstRow="0" w:lastRow="0" w:firstColumn="0" w:lastColumn="0" w:oddVBand="0" w:evenVBand="0" w:oddHBand="1" w:evenHBand="0" w:firstRowFirstColumn="0" w:firstRowLastColumn="0" w:lastRowFirstColumn="0" w:lastRowLastColumn="0"/>
+            </w:pPr>
+            <w:r>
+              <w:t>Sebastian R.</w:t>
+            </w:r>
+            <w:r>
+              <w:t>, Maximilian B.</w:t>
+            </w:r>
+          </w:p>
+        </w:tc>
+      </w:tr>
+      <w:tr>
+        <w:tc>
+          <w:tcPr>
+            <w:cnfStyle w:val="001000000000" w:firstRow="0" w:lastRow="0" w:firstColumn="1" w:lastColumn="0" w:oddVBand="0" w:evenVBand="0" w:oddHBand="0" w:evenHBand="0" w:firstRowFirstColumn="0" w:firstRowLastColumn="0" w:lastRowFirstColumn="0" w:lastRowLastColumn="0"/>
+            <w:tcW w:w="4531" w:type="dxa"/>
+            <w:tcBorders>
+              <w:right w:val="single" w:sz="12" w:space="0" w:color="auto"/>
+            </w:tcBorders>
+          </w:tcPr>
+          <w:p>
+            <w:pPr>
+              <w:rPr>
+                <w:b w:val="0"/>
+                <w:bCs w:val="0"/>
+              </w:rPr>
+            </w:pPr>
+            <w:r>
+              <w:rPr>
+                <w:b w:val="0"/>
+                <w:bCs w:val="0"/>
+              </w:rPr>
+              <w:t>Datenbank-Dump erstellen und Daten vorbereiten</w:t>
+            </w:r>
+          </w:p>
+        </w:tc>
+        <w:tc>
+          <w:tcPr>
+            <w:tcW w:w="1843" w:type="dxa"/>
+            <w:tcBorders>
+              <w:left w:val="single" w:sz="12" w:space="0" w:color="auto"/>
+              <w:right w:val="single" w:sz="12" w:space="0" w:color="auto"/>
+            </w:tcBorders>
+          </w:tcPr>
+          <w:p>
+            <w:pPr>
+              <w:jc w:val="right"/>
+              <w:cnfStyle w:val="000000000000" w:firstRow="0" w:lastRow="0" w:firstColumn="0" w:lastColumn="0" w:oddVBand="0" w:evenVBand="0" w:oddHBand="0" w:evenHBand="0" w:firstRowFirstColumn="0" w:firstRowLastColumn="0" w:lastRowFirstColumn="0" w:lastRowLastColumn="0"/>
+            </w:pPr>
+            <w:r>
+              <w:t>1 Stunde</w:t>
+            </w:r>
+          </w:p>
+        </w:tc>
+        <w:tc>
+          <w:tcPr>
+            <w:tcW w:w="2686" w:type="dxa"/>
+            <w:tcBorders>
+              <w:left w:val="single" w:sz="12" w:space="0" w:color="auto"/>
+            </w:tcBorders>
+          </w:tcPr>
+          <w:p>
+            <w:pPr>
+              <w:jc w:val="right"/>
+              <w:cnfStyle w:val="000000000000" w:firstRow="0" w:lastRow="0" w:firstColumn="0" w:lastColumn="0" w:oddVBand="0" w:evenVBand="0" w:oddHBand="0" w:evenHBand="0" w:firstRowFirstColumn="0" w:firstRowLastColumn="0" w:lastRowFirstColumn="0" w:lastRowLastColumn="0"/>
+            </w:pPr>
+            <w:r>
+              <w:t>Sebastian R.</w:t>
+            </w:r>
+          </w:p>
+        </w:tc>
+      </w:tr>
+    </w:tbl>
     <w:p>
-      <w:r>
+      <w:pPr>
         <w:rPr>
-          <w:noProof/>
+          <w:b/>
         </w:rPr>
-        <w:drawing>
-          <wp:inline distT="0" distB="0" distL="0" distR="0" wp14:anchorId="60E05E54" wp14:editId="69B3FF05">
-            <wp:extent cx="5760720" cy="6309360"/>
-            <wp:effectExtent l="0" t="0" r="0" b="0"/>
-            <wp:docPr id="2" name="Grafik 2"/>
-            <wp:cNvGraphicFramePr>
-              <a:graphicFrameLocks xmlns:a="http://schemas.openxmlformats.org/drawingml/2006/main" noChangeAspect="1"/>
-            </wp:cNvGraphicFramePr>
-            <a:graphic xmlns:a="http://schemas.openxmlformats.org/drawingml/2006/main">
-              <a:graphicData uri="http://schemas.openxmlformats.org/drawingml/2006/picture">
-                <pic:pic xmlns:pic="http://schemas.openxmlformats.org/drawingml/2006/picture">
-                  <pic:nvPicPr>
-                    <pic:cNvPr id="0" name="Picture 12"/>
-                    <pic:cNvPicPr>
-                      <a:picLocks noChangeAspect="1" noChangeArrowheads="1"/>
-                    </pic:cNvPicPr>
-                  </pic:nvPicPr>
-                  <pic:blipFill rotWithShape="1">
-                    <a:blip r:embed="rId9">
-                      <a:extLst>
-                        <a:ext uri="{28A0092B-C50C-407E-A947-70E740481C1C}">
-                          <a14:useLocalDpi xmlns:a14="http://schemas.microsoft.com/office/drawing/2010/main" val="0"/>
-                        </a:ext>
-                      </a:extLst>
-                    </a:blip>
-                    <a:srcRect b="28804"/>
-                    <a:stretch/>
-                  </pic:blipFill>
-                  <pic:spPr bwMode="auto">
-                    <a:xfrm>
-                      <a:off x="0" y="0"/>
-                      <a:ext cx="5760720" cy="6309360"/>
-                    </a:xfrm>
-                    <a:prstGeom prst="rect">
-                      <a:avLst/>
-                    </a:prstGeom>
-                    <a:noFill/>
-                    <a:ln>
-                      <a:noFill/>
-                    </a:ln>
-                    <a:extLst>
-                      <a:ext uri="{53640926-AAD7-44D8-BBD7-CCE9431645EC}">
-                        <a14:shadowObscured xmlns:a14="http://schemas.microsoft.com/office/drawing/2010/main"/>
-                      </a:ext>
-                    </a:extLst>
-                  </pic:spPr>
-                </pic:pic>
-              </a:graphicData>
-            </a:graphic>
-          </wp:inline>
-        </w:drawing>
-      </w:r>
+      </w:pPr>
     </w:p>
     <w:p>
       <w:r>
-        <w:br w:type="page"/>
+        <w:rPr>
+          <w:b/>
+        </w:rPr>
+        <w:t xml:space="preserve">Summe </w:t>
+      </w:r>
+      <w:r>
+        <w:rPr>
+          <w:b/>
+        </w:rPr>
+        <w:t xml:space="preserve">der gesamten </w:t>
+      </w:r>
+      <w:r>
+        <w:rPr>
+          <w:b/>
+        </w:rPr>
+        <w:t>Arbeitszeit:</w:t>
+      </w:r>
+      <w:r>
+        <w:t xml:space="preserve"> </w:t>
+      </w:r>
+      <w:r>
+        <w:t>75,75 Stunden</w:t>
       </w:r>
     </w:p>
     <w:p>
       <w:pPr>
         <w:rPr>
-          <w:noProof/>
+          <w:rFonts w:asciiTheme="majorHAnsi" w:eastAsiaTheme="majorEastAsia" w:hAnsiTheme="majorHAnsi" w:cstheme="majorBidi"/>
+          <w:color w:val="2F5496" w:themeColor="accent1" w:themeShade="BF"/>
+          <w:sz w:val="32"/>
+          <w:szCs w:val="32"/>
         </w:rPr>
       </w:pPr>
-    </w:p>
-    <w:p>
-      <w:r>
-        <w:rPr>
-          <w:noProof/>
-        </w:rPr>
-        <w:drawing>
-          <wp:inline distT="0" distB="0" distL="0" distR="0" wp14:anchorId="4BADC5BC" wp14:editId="0DD77781">
-            <wp:extent cx="5760720" cy="2567940"/>
-            <wp:effectExtent l="0" t="0" r="0" b="3810"/>
-            <wp:docPr id="3" name="Grafik 3"/>
-            <wp:cNvGraphicFramePr>
-              <a:graphicFrameLocks xmlns:a="http://schemas.openxmlformats.org/drawingml/2006/main" noChangeAspect="1"/>
-            </wp:cNvGraphicFramePr>
-            <a:graphic xmlns:a="http://schemas.openxmlformats.org/drawingml/2006/main">
-              <a:graphicData uri="http://schemas.openxmlformats.org/drawingml/2006/picture">
-                <pic:pic xmlns:pic="http://schemas.openxmlformats.org/drawingml/2006/picture">
-                  <pic:nvPicPr>
-                    <pic:cNvPr id="0" name="Picture 13"/>
-                    <pic:cNvPicPr>
-                      <a:picLocks noChangeAspect="1" noChangeArrowheads="1"/>
-                    </pic:cNvPicPr>
-                  </pic:nvPicPr>
-                  <pic:blipFill rotWithShape="1">
-                    <a:blip r:embed="rId9">
-                      <a:extLst>
-                        <a:ext uri="{28A0092B-C50C-407E-A947-70E740481C1C}">
-                          <a14:useLocalDpi xmlns:a14="http://schemas.microsoft.com/office/drawing/2010/main" val="0"/>
-                        </a:ext>
-                      </a:extLst>
-                    </a:blip>
-                    <a:srcRect t="71024"/>
-                    <a:stretch/>
-                  </pic:blipFill>
-                  <pic:spPr bwMode="auto">
-                    <a:xfrm>
-                      <a:off x="0" y="0"/>
-                      <a:ext cx="5760720" cy="2567940"/>
-                    </a:xfrm>
-                    <a:prstGeom prst="rect">
-                      <a:avLst/>
-                    </a:prstGeom>
-                    <a:noFill/>
-                    <a:ln>
-                      <a:noFill/>
-                    </a:ln>
-                    <a:extLst>
-                      <a:ext uri="{53640926-AAD7-44D8-BBD7-CCE9431645EC}">
-                        <a14:shadowObscured xmlns:a14="http://schemas.microsoft.com/office/drawing/2010/main"/>
-                      </a:ext>
-                    </a:extLst>
-                  </pic:spPr>
-                </pic:pic>
-              </a:graphicData>
-            </a:graphic>
-          </wp:inline>
-        </w:drawing>
-      </w:r>
-    </w:p>
-    <w:p>
       <w:r>
         <w:br w:type="page"/>
       </w:r>
@@ -1449,7 +3479,7 @@
       <w:pPr>
         <w:pStyle w:val="berschrift1"/>
       </w:pPr>
-      <w:bookmarkStart w:id="7" w:name="_Toc99704083"/>
+      <w:bookmarkStart w:id="7" w:name="_Toc99710490"/>
       <w:r>
         <w:lastRenderedPageBreak/>
         <w:t>Datenbank</w:t>
@@ -1460,7 +3490,7 @@
       <w:pPr>
         <w:pStyle w:val="berschrift2"/>
       </w:pPr>
-      <w:bookmarkStart w:id="8" w:name="_Toc99704084"/>
+      <w:bookmarkStart w:id="8" w:name="_Toc99710491"/>
       <w:r>
         <w:t>Besonderheiten</w:t>
       </w:r>
@@ -1475,7 +3505,7 @@
       <w:pPr>
         <w:pStyle w:val="berschrift2"/>
       </w:pPr>
-      <w:bookmarkStart w:id="9" w:name="_Toc99704085"/>
+      <w:bookmarkStart w:id="9" w:name="_Toc99710492"/>
       <w:r>
         <w:t>Schema</w:t>
       </w:r>
@@ -1504,7 +3534,7 @@
                     </pic:cNvPicPr>
                   </pic:nvPicPr>
                   <pic:blipFill>
-                    <a:blip r:embed="rId10">
+                    <a:blip r:embed="rId9">
                       <a:extLst>
                         <a:ext uri="{28A0092B-C50C-407E-A947-70E740481C1C}">
                           <a14:useLocalDpi xmlns:a14="http://schemas.microsoft.com/office/drawing/2010/main" val="0"/>
@@ -1543,7 +3573,7 @@
       <w:pPr>
         <w:pStyle w:val="berschrift1"/>
       </w:pPr>
-      <w:bookmarkStart w:id="10" w:name="_Toc99704086"/>
+      <w:bookmarkStart w:id="10" w:name="_Toc99710493"/>
       <w:r>
         <w:lastRenderedPageBreak/>
         <w:t>Fazit</w:t>
@@ -1554,7 +3584,7 @@
       <w:pPr>
         <w:pStyle w:val="berschrift2"/>
       </w:pPr>
-      <w:bookmarkStart w:id="11" w:name="_Toc99704087"/>
+      <w:bookmarkStart w:id="11" w:name="_Toc99710494"/>
       <w:r>
         <w:t>Schwierigkeiten</w:t>
       </w:r>
@@ -1580,7 +3610,7 @@
       <w:pPr>
         <w:pStyle w:val="berschrift2"/>
       </w:pPr>
-      <w:bookmarkStart w:id="12" w:name="_Toc99704088"/>
+      <w:bookmarkStart w:id="12" w:name="_Toc99710495"/>
       <w:r>
         <w:t>Zufriedenstellung</w:t>
       </w:r>
@@ -1595,9 +3625,11 @@
       <w:pPr>
         <w:pStyle w:val="berschrift2"/>
       </w:pPr>
+      <w:bookmarkStart w:id="13" w:name="_Toc99710496"/>
       <w:r>
         <w:t>GitHub-Repository</w:t>
       </w:r>
+      <w:bookmarkEnd w:id="13"/>
     </w:p>
     <w:p>
       <w:r>
@@ -1631,7 +3663,7 @@
                     </pic:cNvPicPr>
                   </pic:nvPicPr>
                   <pic:blipFill>
-                    <a:blip r:embed="rId11">
+                    <a:blip r:embed="rId10">
                       <a:extLst>
                         <a:ext uri="{28A0092B-C50C-407E-A947-70E740481C1C}">
                           <a14:useLocalDpi xmlns:a14="http://schemas.microsoft.com/office/drawing/2010/main" val="0"/>
@@ -1671,7 +3703,7 @@
           <w:szCs w:val="28"/>
         </w:rPr>
       </w:pPr>
-      <w:hyperlink r:id="rId12" w:history="1">
+      <w:hyperlink r:id="rId11" w:history="1">
         <w:r>
           <w:rPr>
             <w:rStyle w:val="Hyperlink"/>
@@ -2505,6 +4537,88 @@
       <w:shd w:val="clear" w:color="auto" w:fill="E1DFDD"/>
     </w:rPr>
   </w:style>
+  <w:style w:type="table" w:styleId="Tabellenraster">
+    <w:name w:val="Table Grid"/>
+    <w:basedOn w:val="NormaleTabelle"/>
+    <w:uiPriority w:val="39"/>
+    <w:rsid w:val="0086320B"/>
+    <w:pPr>
+      <w:spacing w:after="0" w:line="240" w:lineRule="auto"/>
+    </w:pPr>
+    <w:tblPr>
+      <w:tblBorders>
+        <w:top w:val="single" w:sz="4" w:space="0" w:color="auto"/>
+        <w:left w:val="single" w:sz="4" w:space="0" w:color="auto"/>
+        <w:bottom w:val="single" w:sz="4" w:space="0" w:color="auto"/>
+        <w:right w:val="single" w:sz="4" w:space="0" w:color="auto"/>
+        <w:insideH w:val="single" w:sz="4" w:space="0" w:color="auto"/>
+        <w:insideV w:val="single" w:sz="4" w:space="0" w:color="auto"/>
+      </w:tblBorders>
+    </w:tblPr>
+  </w:style>
+  <w:style w:type="table" w:styleId="EinfacheTabelle1">
+    <w:name w:val="Plain Table 1"/>
+    <w:basedOn w:val="NormaleTabelle"/>
+    <w:uiPriority w:val="41"/>
+    <w:rsid w:val="0086320B"/>
+    <w:pPr>
+      <w:spacing w:after="0" w:line="240" w:lineRule="auto"/>
+    </w:pPr>
+    <w:tblPr>
+      <w:tblStyleRowBandSize w:val="1"/>
+      <w:tblStyleColBandSize w:val="1"/>
+      <w:tblBorders>
+        <w:top w:val="single" w:sz="4" w:space="0" w:color="BFBFBF" w:themeColor="background1" w:themeShade="BF"/>
+        <w:left w:val="single" w:sz="4" w:space="0" w:color="BFBFBF" w:themeColor="background1" w:themeShade="BF"/>
+        <w:bottom w:val="single" w:sz="4" w:space="0" w:color="BFBFBF" w:themeColor="background1" w:themeShade="BF"/>
+        <w:right w:val="single" w:sz="4" w:space="0" w:color="BFBFBF" w:themeColor="background1" w:themeShade="BF"/>
+        <w:insideH w:val="single" w:sz="4" w:space="0" w:color="BFBFBF" w:themeColor="background1" w:themeShade="BF"/>
+        <w:insideV w:val="single" w:sz="4" w:space="0" w:color="BFBFBF" w:themeColor="background1" w:themeShade="BF"/>
+      </w:tblBorders>
+    </w:tblPr>
+    <w:tblStylePr w:type="firstRow">
+      <w:rPr>
+        <w:b/>
+        <w:bCs/>
+      </w:rPr>
+    </w:tblStylePr>
+    <w:tblStylePr w:type="lastRow">
+      <w:rPr>
+        <w:b/>
+        <w:bCs/>
+      </w:rPr>
+      <w:tblPr/>
+      <w:tcPr>
+        <w:tcBorders>
+          <w:top w:val="double" w:sz="4" w:space="0" w:color="BFBFBF" w:themeColor="background1" w:themeShade="BF"/>
+        </w:tcBorders>
+      </w:tcPr>
+    </w:tblStylePr>
+    <w:tblStylePr w:type="firstCol">
+      <w:rPr>
+        <w:b/>
+        <w:bCs/>
+      </w:rPr>
+    </w:tblStylePr>
+    <w:tblStylePr w:type="lastCol">
+      <w:rPr>
+        <w:b/>
+        <w:bCs/>
+      </w:rPr>
+    </w:tblStylePr>
+    <w:tblStylePr w:type="band1Vert">
+      <w:tblPr/>
+      <w:tcPr>
+        <w:shd w:val="clear" w:color="auto" w:fill="F2F2F2" w:themeFill="background1" w:themeFillShade="F2"/>
+      </w:tcPr>
+    </w:tblStylePr>
+    <w:tblStylePr w:type="band1Horz">
+      <w:tblPr/>
+      <w:tcPr>
+        <w:shd w:val="clear" w:color="auto" w:fill="F2F2F2" w:themeFill="background1" w:themeFillShade="F2"/>
+      </w:tcPr>
+    </w:tblStylePr>
+  </w:style>
 </w:styles>
 </file>
 

</xml_diff>